<commit_message>
comentários adicionados na documentação
</commit_message>
<xml_diff>
--- a/docs/3-hardware/descricao_hardware.docx
+++ b/docs/3-hardware/descricao_hardware.docx
@@ -510,10 +510,7 @@
         <w:jc w:val="left"/>
       </w:pPr>
       <w:r>
-        <w:t>IDE utilizada para escrever os códigos que serão utilizados no desenvolvimento do software</w:t>
-      </w:r>
-      <w:r>
-        <w:t xml:space="preserve"> que controlará o </w:t>
+        <w:t xml:space="preserve">IDE utilizada para escrever os códigos que serão utilizados no desenvolvimento do software que controlará o </w:t>
       </w:r>
       <w:proofErr w:type="spellStart"/>
       <w:r>
@@ -947,46 +944,44 @@
         <w:tab/>
         <w:t>Motor que moverá a pá para liberar mais ração para o pote.</w:t>
       </w:r>
-      <w:bookmarkStart w:id="4" w:name="_GoBack"/>
+    </w:p>
+    <w:p>
+      <w:pPr>
+        <w:pStyle w:val="Ttulo1"/>
+        <w:jc w:val="left"/>
+      </w:pPr>
+    </w:p>
+    <w:p>
+      <w:pPr>
+        <w:pStyle w:val="Ttulo1"/>
+        <w:jc w:val="left"/>
+      </w:pPr>
+    </w:p>
+    <w:p>
+      <w:pPr>
+        <w:pStyle w:val="Ttulo1"/>
+        <w:jc w:val="left"/>
+      </w:pPr>
+    </w:p>
+    <w:p>
+      <w:pPr>
+        <w:pStyle w:val="Ttulo1"/>
+        <w:jc w:val="left"/>
+      </w:pPr>
+    </w:p>
+    <w:p>
+      <w:pPr>
+        <w:pStyle w:val="Corpodetexto"/>
+        <w:jc w:val="left"/>
+      </w:pPr>
+    </w:p>
+    <w:p>
+      <w:pPr>
+        <w:pStyle w:val="Ttulo1"/>
+        <w:jc w:val="left"/>
+      </w:pPr>
+      <w:bookmarkStart w:id="4" w:name="__RefHeading___Toc602_3019984971"/>
       <w:bookmarkEnd w:id="4"/>
-    </w:p>
-    <w:p>
-      <w:pPr>
-        <w:pStyle w:val="Ttulo1"/>
-        <w:jc w:val="left"/>
-      </w:pPr>
-    </w:p>
-    <w:p>
-      <w:pPr>
-        <w:pStyle w:val="Ttulo1"/>
-        <w:jc w:val="left"/>
-      </w:pPr>
-    </w:p>
-    <w:p>
-      <w:pPr>
-        <w:pStyle w:val="Ttulo1"/>
-        <w:jc w:val="left"/>
-      </w:pPr>
-    </w:p>
-    <w:p>
-      <w:pPr>
-        <w:pStyle w:val="Ttulo1"/>
-        <w:jc w:val="left"/>
-      </w:pPr>
-    </w:p>
-    <w:p>
-      <w:pPr>
-        <w:pStyle w:val="Corpodetexto"/>
-        <w:jc w:val="left"/>
-      </w:pPr>
-    </w:p>
-    <w:p>
-      <w:pPr>
-        <w:pStyle w:val="Ttulo1"/>
-        <w:jc w:val="left"/>
-      </w:pPr>
-      <w:bookmarkStart w:id="5" w:name="__RefHeading___Toc602_3019984971"/>
-      <w:bookmarkEnd w:id="5"/>
       <w:r>
         <w:lastRenderedPageBreak/>
         <w:t>Especificação das peças</w:t>
@@ -1148,10 +1143,7 @@
         <w:jc w:val="left"/>
       </w:pPr>
       <w:r>
-        <w:t xml:space="preserve">A ração descerá por um cano de PVC e ficará barrada por uma </w:t>
-      </w:r>
-      <w:r>
-        <w:t>pá que ficará conectada ao servo motor. No final desse cano de PVC ficará um pote de ração sobre uma superfície com a célula de carga.</w:t>
+        <w:t>A ração descerá por um cano de PVC e ficará barrada por uma pá que ficará conectada ao servo motor. No final desse cano de PVC ficará um pote de ração sobre uma superfície com a célula de carga.</w:t>
       </w:r>
     </w:p>
     <w:p>
@@ -1272,10 +1264,7 @@
       </w:pPr>
       <w:r>
         <w:lastRenderedPageBreak/>
-        <w:t>Quando o sensor de peso indicar que o pote está com pouca ração, o motor girará e a pá irá liberar a ração por</w:t>
-      </w:r>
-      <w:r>
-        <w:t xml:space="preserve"> alguns segundos. Tudo isso ficará preso em alguma base para melhor sustentação.</w:t>
+        <w:t>Quando o sensor de peso indicar que o pote está com pouca ração, o motor girará e a pá irá liberar a ração por alguns segundos. Tudo isso ficará preso em alguma base para melhor sustentação.</w:t>
       </w:r>
     </w:p>
     <w:p>
@@ -1289,8 +1278,8 @@
         <w:pStyle w:val="Ttulo1"/>
         <w:jc w:val="left"/>
       </w:pPr>
-      <w:bookmarkStart w:id="6" w:name="__RefHeading___Toc604_3019984971"/>
-      <w:bookmarkEnd w:id="6"/>
+      <w:bookmarkStart w:id="5" w:name="__RefHeading___Toc604_3019984971"/>
+      <w:bookmarkEnd w:id="5"/>
       <w:r>
         <w:t>Sistema de ligação</w:t>
       </w:r>
@@ -1391,6 +1380,26 @@
         <w:t>).</w:t>
       </w:r>
     </w:p>
+    <w:p>
+      <w:pPr>
+        <w:pStyle w:val="Corpodetexto"/>
+        <w:jc w:val="left"/>
+      </w:pPr>
+    </w:p>
+    <w:p>
+      <w:pPr>
+        <w:pStyle w:val="Corpodetexto"/>
+        <w:jc w:val="left"/>
+      </w:pPr>
+      <w:r>
+        <w:t>ADICIONAR CIRCUITO E CONECTOR DE 4 PONTOS PELO FRITZING</w:t>
+      </w:r>
+      <w:r>
+        <w:t>. E FAZER COMUNICAÇÃO  DE VOLTA</w:t>
+      </w:r>
+      <w:bookmarkStart w:id="6" w:name="_GoBack"/>
+      <w:bookmarkEnd w:id="6"/>
+    </w:p>
     <w:sectPr>
       <w:headerReference w:type="default" r:id="rId17"/>
       <w:footerReference w:type="default" r:id="rId18"/>
@@ -1458,7 +1467,7 @@
       <w:rPr>
         <w:noProof/>
       </w:rPr>
-      <w:t>7</w:t>
+      <w:t>6</w:t>
     </w:r>
     <w:r>
       <w:fldChar w:fldCharType="end"/>

</xml_diff>

<commit_message>
Alterações na documentação da apresentação
</commit_message>
<xml_diff>
--- a/docs/3-hardware/descricao_hardware.docx
+++ b/docs/3-hardware/descricao_hardware.docx
@@ -1,6 +1,6 @@
 
 <file path=word/document.xml><?xml version="1.0" encoding="utf-8"?>
-<w:document xmlns:wpc="http://schemas.microsoft.com/office/word/2010/wordprocessingCanvas" xmlns:cx="http://schemas.microsoft.com/office/drawing/2014/chartex" xmlns:cx1="http://schemas.microsoft.com/office/drawing/2015/9/8/chartex" xmlns:mc="http://schemas.openxmlformats.org/markup-compatibility/2006" xmlns:o="urn:schemas-microsoft-com:office:office" xmlns:r="http://schemas.openxmlformats.org/officeDocument/2006/relationships" xmlns:m="http://schemas.openxmlformats.org/officeDocument/2006/math" xmlns:v="urn:schemas-microsoft-com:vml" xmlns:wp14="http://schemas.microsoft.com/office/word/2010/wordprocessingDrawing" xmlns:wp="http://schemas.openxmlformats.org/drawingml/2006/wordprocessingDrawing" xmlns:w10="urn:schemas-microsoft-com:office:word" xmlns:w="http://schemas.openxmlformats.org/wordprocessingml/2006/main" xmlns:w14="http://schemas.microsoft.com/office/word/2010/wordml" xmlns:w15="http://schemas.microsoft.com/office/word/2012/wordml" xmlns:w16se="http://schemas.microsoft.com/office/word/2015/wordml/symex" xmlns:wpg="http://schemas.microsoft.com/office/word/2010/wordprocessingGroup" xmlns:wpi="http://schemas.microsoft.com/office/word/2010/wordprocessingInk" xmlns:wne="http://schemas.microsoft.com/office/word/2006/wordml" xmlns:wps="http://schemas.microsoft.com/office/word/2010/wordprocessingShape" mc:Ignorable="w14 w15 w16se wp14">
+<w:document xmlns:wpc="http://schemas.microsoft.com/office/word/2010/wordprocessingCanvas" xmlns:mc="http://schemas.openxmlformats.org/markup-compatibility/2006" xmlns:o="urn:schemas-microsoft-com:office:office" xmlns:r="http://schemas.openxmlformats.org/officeDocument/2006/relationships" xmlns:m="http://schemas.openxmlformats.org/officeDocument/2006/math" xmlns:v="urn:schemas-microsoft-com:vml" xmlns:wp14="http://schemas.microsoft.com/office/word/2010/wordprocessingDrawing" xmlns:wp="http://schemas.openxmlformats.org/drawingml/2006/wordprocessingDrawing" xmlns:w10="urn:schemas-microsoft-com:office:word" xmlns:w="http://schemas.openxmlformats.org/wordprocessingml/2006/main" xmlns:w14="http://schemas.microsoft.com/office/word/2010/wordml" xmlns:wpg="http://schemas.microsoft.com/office/word/2010/wordprocessingGroup" xmlns:wpi="http://schemas.microsoft.com/office/word/2010/wordprocessingInk" xmlns:wne="http://schemas.microsoft.com/office/word/2006/wordml" xmlns:wps="http://schemas.microsoft.com/office/word/2010/wordprocessingShape" mc:Ignorable="w14 wp14">
   <w:body>
     <w:p>
       <w:pPr>
@@ -300,8 +300,8 @@
           <w:szCs w:val="28"/>
         </w:rPr>
         <w:sectPr>
-          <w:headerReference w:type="default" r:id="rId7"/>
-          <w:footerReference w:type="default" r:id="rId8"/>
+          <w:headerReference w:type="default" r:id="rId8"/>
+          <w:footerReference w:type="default" r:id="rId9"/>
           <w:pgSz w:w="11906" w:h="16838"/>
           <w:pgMar w:top="1417" w:right="1701" w:bottom="1417" w:left="1701" w:header="708" w:footer="708" w:gutter="0"/>
           <w:cols w:space="720"/>
@@ -495,7 +495,7 @@
       <w:r>
         <w:t xml:space="preserve"> IDE – </w:t>
       </w:r>
-      <w:hyperlink r:id="rId9">
+      <w:hyperlink r:id="rId10">
         <w:r>
           <w:rPr>
             <w:rStyle w:val="LinkdaInternet"/>
@@ -540,7 +540,7 @@
       <w:r>
         <w:t xml:space="preserve"> – </w:t>
       </w:r>
-      <w:hyperlink r:id="rId10">
+      <w:hyperlink r:id="rId11">
         <w:r>
           <w:rPr>
             <w:rStyle w:val="LinkdaInternet"/>
@@ -585,7 +585,7 @@
       <w:r>
         <w:t xml:space="preserve"> - </w:t>
       </w:r>
-      <w:hyperlink r:id="rId11">
+      <w:hyperlink r:id="rId12">
         <w:r>
           <w:rPr>
             <w:rStyle w:val="LinkdaInternet"/>
@@ -677,7 +677,7 @@
                     <pic:cNvPicPr/>
                   </pic:nvPicPr>
                   <pic:blipFill>
-                    <a:blip r:embed="rId12"/>
+                    <a:blip r:embed="rId13"/>
                     <a:stretch>
                       <a:fillRect/>
                     </a:stretch>
@@ -771,6 +771,12 @@
       </w:pPr>
       <w:bookmarkStart w:id="3" w:name="__RefHeading___Toc600_3019984971"/>
       <w:bookmarkEnd w:id="3"/>
+    </w:p>
+    <w:p>
+      <w:pPr>
+        <w:pStyle w:val="Ttulo1"/>
+        <w:jc w:val="left"/>
+      </w:pPr>
       <w:r>
         <w:t>Atuadores</w:t>
       </w:r>
@@ -825,7 +831,7 @@
                     </pic:cNvPicPr>
                   </pic:nvPicPr>
                   <pic:blipFill>
-                    <a:blip r:embed="rId13"/>
+                    <a:blip r:embed="rId14"/>
                     <a:stretch>
                       <a:fillRect/>
                     </a:stretch>
@@ -947,25 +953,25 @@
     </w:p>
     <w:p>
       <w:pPr>
-        <w:pStyle w:val="Ttulo1"/>
-        <w:jc w:val="left"/>
-      </w:pPr>
-    </w:p>
-    <w:p>
-      <w:pPr>
-        <w:pStyle w:val="Ttulo1"/>
-        <w:jc w:val="left"/>
-      </w:pPr>
-    </w:p>
-    <w:p>
-      <w:pPr>
-        <w:pStyle w:val="Ttulo1"/>
-        <w:jc w:val="left"/>
-      </w:pPr>
-    </w:p>
-    <w:p>
-      <w:pPr>
-        <w:pStyle w:val="Ttulo1"/>
+        <w:pStyle w:val="Corpodetexto"/>
+        <w:jc w:val="left"/>
+      </w:pPr>
+    </w:p>
+    <w:p>
+      <w:pPr>
+        <w:pStyle w:val="Corpodetexto"/>
+        <w:jc w:val="left"/>
+      </w:pPr>
+    </w:p>
+    <w:p>
+      <w:pPr>
+        <w:pStyle w:val="Corpodetexto"/>
+        <w:jc w:val="left"/>
+      </w:pPr>
+    </w:p>
+    <w:p>
+      <w:pPr>
+        <w:pStyle w:val="Corpodetexto"/>
         <w:jc w:val="left"/>
       </w:pPr>
     </w:p>
@@ -1038,7 +1044,7 @@
                     </pic:cNvPicPr>
                   </pic:nvPicPr>
                   <pic:blipFill>
-                    <a:blip r:embed="rId14"/>
+                    <a:blip r:embed="rId15"/>
                     <a:stretch>
                       <a:fillRect/>
                     </a:stretch>
@@ -1182,7 +1188,7 @@
                     </pic:cNvPicPr>
                   </pic:nvPicPr>
                   <pic:blipFill>
-                    <a:blip r:embed="rId15"/>
+                    <a:blip r:embed="rId16"/>
                     <a:stretch>
                       <a:fillRect/>
                     </a:stretch>
@@ -1263,7 +1269,6 @@
         <w:jc w:val="left"/>
       </w:pPr>
       <w:r>
-        <w:lastRenderedPageBreak/>
         <w:t>Quando o sensor de peso indicar que o pote está com pouca ração, o motor girará e a pá irá liberar a ração por alguns segundos. Tudo isso ficará preso em alguma base para melhor sustentação.</w:t>
       </w:r>
     </w:p>
@@ -1320,7 +1325,7 @@
                     </pic:cNvPicPr>
                   </pic:nvPicPr>
                   <pic:blipFill>
-                    <a:blip r:embed="rId16"/>
+                    <a:blip r:embed="rId17"/>
                     <a:stretch>
                       <a:fillRect/>
                     </a:stretch>
@@ -1382,27 +1387,218 @@
     </w:p>
     <w:p>
       <w:pPr>
-        <w:pStyle w:val="Corpodetexto"/>
-        <w:jc w:val="left"/>
-      </w:pPr>
-    </w:p>
-    <w:p>
-      <w:pPr>
-        <w:pStyle w:val="Corpodetexto"/>
-        <w:jc w:val="left"/>
-      </w:pPr>
-      <w:r>
-        <w:t>ADICIONAR CIRCUITO E CONECTOR DE 4 PONTOS PELO FRITZING</w:t>
-      </w:r>
-      <w:r>
-        <w:t>. E FAZER COMUNICAÇÃO  DE VOLTA</w:t>
+        <w:pStyle w:val="Ttulo1"/>
+      </w:pPr>
+      <w:r>
+        <w:t>FRITZING</w:t>
+      </w:r>
+    </w:p>
+    <w:p>
+      <w:pPr>
+        <w:jc w:val="left"/>
+      </w:pPr>
+      <w:r>
+        <w:rPr>
+          <w:noProof/>
+          <w:lang w:eastAsia="pt-BR"/>
+        </w:rPr>
+        <w:drawing>
+          <wp:inline distT="0" distB="0" distL="0" distR="0" wp14:anchorId="13A48711" wp14:editId="012D1C90">
+            <wp:extent cx="5400040" cy="3450331"/>
+            <wp:effectExtent l="0" t="0" r="0" b="0"/>
+            <wp:docPr id="2" name="Imagem 2"/>
+            <wp:cNvGraphicFramePr>
+              <a:graphicFrameLocks xmlns:a="http://schemas.openxmlformats.org/drawingml/2006/main" noChangeAspect="1"/>
+            </wp:cNvGraphicFramePr>
+            <a:graphic xmlns:a="http://schemas.openxmlformats.org/drawingml/2006/main">
+              <a:graphicData uri="http://schemas.openxmlformats.org/drawingml/2006/picture">
+                <pic:pic xmlns:pic="http://schemas.openxmlformats.org/drawingml/2006/picture">
+                  <pic:nvPicPr>
+                    <pic:cNvPr id="0" name=""/>
+                    <pic:cNvPicPr/>
+                  </pic:nvPicPr>
+                  <pic:blipFill>
+                    <a:blip r:embed="rId18"/>
+                    <a:stretch>
+                      <a:fillRect/>
+                    </a:stretch>
+                  </pic:blipFill>
+                  <pic:spPr>
+                    <a:xfrm>
+                      <a:off x="0" y="0"/>
+                      <a:ext cx="5400040" cy="3450331"/>
+                    </a:xfrm>
+                    <a:prstGeom prst="rect">
+                      <a:avLst/>
+                    </a:prstGeom>
+                  </pic:spPr>
+                </pic:pic>
+              </a:graphicData>
+            </a:graphic>
+          </wp:inline>
+        </w:drawing>
+      </w:r>
+    </w:p>
+    <w:p>
+      <w:pPr>
+        <w:jc w:val="left"/>
+      </w:pPr>
+      <w:r>
+        <w:rPr>
+          <w:noProof/>
+          <w:lang w:eastAsia="pt-BR"/>
+        </w:rPr>
+        <w:lastRenderedPageBreak/>
+        <w:drawing>
+          <wp:inline distT="0" distB="0" distL="0" distR="0" wp14:anchorId="0152A953" wp14:editId="5552839A">
+            <wp:extent cx="4572000" cy="4105275"/>
+            <wp:effectExtent l="0" t="0" r="0" b="9525"/>
+            <wp:docPr id="9" name="Imagem 9"/>
+            <wp:cNvGraphicFramePr>
+              <a:graphicFrameLocks xmlns:a="http://schemas.openxmlformats.org/drawingml/2006/main" noChangeAspect="1"/>
+            </wp:cNvGraphicFramePr>
+            <a:graphic xmlns:a="http://schemas.openxmlformats.org/drawingml/2006/main">
+              <a:graphicData uri="http://schemas.openxmlformats.org/drawingml/2006/picture">
+                <pic:pic xmlns:pic="http://schemas.openxmlformats.org/drawingml/2006/picture">
+                  <pic:nvPicPr>
+                    <pic:cNvPr id="0" name=""/>
+                    <pic:cNvPicPr/>
+                  </pic:nvPicPr>
+                  <pic:blipFill>
+                    <a:blip r:embed="rId19"/>
+                    <a:stretch>
+                      <a:fillRect/>
+                    </a:stretch>
+                  </pic:blipFill>
+                  <pic:spPr>
+                    <a:xfrm>
+                      <a:off x="0" y="0"/>
+                      <a:ext cx="4572000" cy="4105275"/>
+                    </a:xfrm>
+                    <a:prstGeom prst="rect">
+                      <a:avLst/>
+                    </a:prstGeom>
+                  </pic:spPr>
+                </pic:pic>
+              </a:graphicData>
+            </a:graphic>
+          </wp:inline>
+        </w:drawing>
       </w:r>
       <w:bookmarkStart w:id="6" w:name="_GoBack"/>
       <w:bookmarkEnd w:id="6"/>
     </w:p>
+    <w:p>
+      <w:pPr>
+        <w:pStyle w:val="Ttulo1"/>
+      </w:pPr>
+      <w:r>
+        <w:t>Montagem</w:t>
+      </w:r>
+    </w:p>
+    <w:p>
+      <w:pPr>
+        <w:pStyle w:val="Corpodetexto"/>
+        <w:jc w:val="left"/>
+      </w:pPr>
+      <w:r>
+        <w:t xml:space="preserve">Utilizamos um cano de PVC </w:t>
+      </w:r>
+      <w:proofErr w:type="gramStart"/>
+      <w:r>
+        <w:t>30cm</w:t>
+      </w:r>
+      <w:proofErr w:type="gramEnd"/>
+      <w:r>
+        <w:t xml:space="preserve"> de comprimento 4 polegadas de espessura, um </w:t>
+      </w:r>
+      <w:proofErr w:type="spellStart"/>
+      <w:r>
+        <w:t>microsservo</w:t>
+      </w:r>
+      <w:proofErr w:type="spellEnd"/>
+      <w:r>
+        <w:t>, uma garrafa d`agua de 5 litros</w:t>
+      </w:r>
+      <w:r>
+        <w:t>,</w:t>
+      </w:r>
+      <w:r>
+        <w:t xml:space="preserve"> um pote para armazenar a ração</w:t>
+      </w:r>
+      <w:r>
+        <w:t xml:space="preserve"> e um CD</w:t>
+      </w:r>
+      <w:r>
+        <w:t>.</w:t>
+      </w:r>
+    </w:p>
+    <w:p>
+      <w:pPr>
+        <w:pStyle w:val="Corpodetexto"/>
+        <w:jc w:val="left"/>
+      </w:pPr>
+      <w:r>
+        <w:t xml:space="preserve">Fizemos um corte de </w:t>
+      </w:r>
+      <w:proofErr w:type="gramStart"/>
+      <w:r>
+        <w:t>2cm</w:t>
+      </w:r>
+      <w:proofErr w:type="gramEnd"/>
+      <w:r>
+        <w:t xml:space="preserve"> de espessura à uma distância de 10cm da borda do cano de PVC .</w:t>
+      </w:r>
+    </w:p>
+    <w:p>
+      <w:pPr>
+        <w:pStyle w:val="Corpodetexto"/>
+        <w:jc w:val="left"/>
+      </w:pPr>
+      <w:r>
+        <w:t xml:space="preserve">Utilizamos a tampa da garrafa </w:t>
+      </w:r>
+      <w:r>
+        <w:t>como suporte para o servo, foi colado junto ao cano de PVC, encostado ao corte no cano.</w:t>
+      </w:r>
+    </w:p>
+    <w:p>
+      <w:pPr>
+        <w:pStyle w:val="Corpodetexto"/>
+        <w:jc w:val="left"/>
+      </w:pPr>
+      <w:r>
+        <w:t xml:space="preserve">Cortamos o CD no formato do cano para fechar a passagem e colamos com </w:t>
+      </w:r>
+      <w:proofErr w:type="spellStart"/>
+      <w:r>
+        <w:t>super</w:t>
+      </w:r>
+      <w:proofErr w:type="spellEnd"/>
+      <w:r>
+        <w:t xml:space="preserve"> </w:t>
+      </w:r>
+      <w:proofErr w:type="spellStart"/>
+      <w:r>
+        <w:t>bonder</w:t>
+      </w:r>
+      <w:proofErr w:type="spellEnd"/>
+      <w:r>
+        <w:t xml:space="preserve"> no servo.</w:t>
+      </w:r>
+    </w:p>
+    <w:p>
+      <w:pPr>
+        <w:pStyle w:val="Corpodetexto"/>
+        <w:jc w:val="left"/>
+      </w:pPr>
+      <w:r>
+        <w:t>Através do comando da aplicação o servo é acionado e libera a passagem pelo cano deixando que a ração chegue até o pote.</w:t>
+      </w:r>
+    </w:p>
     <w:sectPr>
-      <w:headerReference w:type="default" r:id="rId17"/>
-      <w:footerReference w:type="default" r:id="rId18"/>
+      <w:headerReference w:type="default" r:id="rId20"/>
+      <w:footerReference w:type="default" r:id="rId21"/>
       <w:pgSz w:w="11906" w:h="16838"/>
       <w:pgMar w:top="1417" w:right="1701" w:bottom="1417" w:left="1701" w:header="708" w:footer="708" w:gutter="0"/>
       <w:cols w:space="720"/>
@@ -1414,7 +1610,7 @@
 </file>
 
 <file path=word/endnotes.xml><?xml version="1.0" encoding="utf-8"?>
-<w:endnotes xmlns:wpc="http://schemas.microsoft.com/office/word/2010/wordprocessingCanvas" xmlns:cx="http://schemas.microsoft.com/office/drawing/2014/chartex" xmlns:cx1="http://schemas.microsoft.com/office/drawing/2015/9/8/chartex" xmlns:mc="http://schemas.openxmlformats.org/markup-compatibility/2006" xmlns:o="urn:schemas-microsoft-com:office:office" xmlns:r="http://schemas.openxmlformats.org/officeDocument/2006/relationships" xmlns:m="http://schemas.openxmlformats.org/officeDocument/2006/math" xmlns:v="urn:schemas-microsoft-com:vml" xmlns:wp14="http://schemas.microsoft.com/office/word/2010/wordprocessingDrawing" xmlns:wp="http://schemas.openxmlformats.org/drawingml/2006/wordprocessingDrawing" xmlns:w10="urn:schemas-microsoft-com:office:word" xmlns:w="http://schemas.openxmlformats.org/wordprocessingml/2006/main" xmlns:w14="http://schemas.microsoft.com/office/word/2010/wordml" xmlns:w15="http://schemas.microsoft.com/office/word/2012/wordml" xmlns:w16se="http://schemas.microsoft.com/office/word/2015/wordml/symex" xmlns:wpg="http://schemas.microsoft.com/office/word/2010/wordprocessingGroup" xmlns:wpi="http://schemas.microsoft.com/office/word/2010/wordprocessingInk" xmlns:wne="http://schemas.microsoft.com/office/word/2006/wordml" xmlns:wps="http://schemas.microsoft.com/office/word/2010/wordprocessingShape" mc:Ignorable="w14 w15 w16se wp14">
+<w:endnotes xmlns:wpc="http://schemas.microsoft.com/office/word/2010/wordprocessingCanvas" xmlns:mc="http://schemas.openxmlformats.org/markup-compatibility/2006" xmlns:o="urn:schemas-microsoft-com:office:office" xmlns:r="http://schemas.openxmlformats.org/officeDocument/2006/relationships" xmlns:m="http://schemas.openxmlformats.org/officeDocument/2006/math" xmlns:v="urn:schemas-microsoft-com:vml" xmlns:wp14="http://schemas.microsoft.com/office/word/2010/wordprocessingDrawing" xmlns:wp="http://schemas.openxmlformats.org/drawingml/2006/wordprocessingDrawing" xmlns:w10="urn:schemas-microsoft-com:office:word" xmlns:w="http://schemas.openxmlformats.org/wordprocessingml/2006/main" xmlns:w14="http://schemas.microsoft.com/office/word/2010/wordml" xmlns:wpg="http://schemas.microsoft.com/office/word/2010/wordprocessingGroup" xmlns:wpi="http://schemas.microsoft.com/office/word/2010/wordprocessingInk" xmlns:wne="http://schemas.microsoft.com/office/word/2006/wordml" xmlns:wps="http://schemas.microsoft.com/office/word/2010/wordprocessingShape" mc:Ignorable="w14 wp14">
   <w:endnote w:type="separator" w:id="-1">
     <w:p>
       <w:pPr>
@@ -1439,7 +1635,7 @@
 </file>
 
 <file path=word/footer1.xml><?xml version="1.0" encoding="utf-8"?>
-<w:ftr xmlns:wpc="http://schemas.microsoft.com/office/word/2010/wordprocessingCanvas" xmlns:cx="http://schemas.microsoft.com/office/drawing/2014/chartex" xmlns:cx1="http://schemas.microsoft.com/office/drawing/2015/9/8/chartex" xmlns:mc="http://schemas.openxmlformats.org/markup-compatibility/2006" xmlns:o="urn:schemas-microsoft-com:office:office" xmlns:r="http://schemas.openxmlformats.org/officeDocument/2006/relationships" xmlns:m="http://schemas.openxmlformats.org/officeDocument/2006/math" xmlns:v="urn:schemas-microsoft-com:vml" xmlns:wp14="http://schemas.microsoft.com/office/word/2010/wordprocessingDrawing" xmlns:wp="http://schemas.openxmlformats.org/drawingml/2006/wordprocessingDrawing" xmlns:w10="urn:schemas-microsoft-com:office:word" xmlns:w="http://schemas.openxmlformats.org/wordprocessingml/2006/main" xmlns:w14="http://schemas.microsoft.com/office/word/2010/wordml" xmlns:w15="http://schemas.microsoft.com/office/word/2012/wordml" xmlns:w16se="http://schemas.microsoft.com/office/word/2015/wordml/symex" xmlns:wpg="http://schemas.microsoft.com/office/word/2010/wordprocessingGroup" xmlns:wpi="http://schemas.microsoft.com/office/word/2010/wordprocessingInk" xmlns:wne="http://schemas.microsoft.com/office/word/2006/wordml" xmlns:wps="http://schemas.microsoft.com/office/word/2010/wordprocessingShape" mc:Ignorable="w14 w15 w16se wp14">
+<w:ftr xmlns:wpc="http://schemas.microsoft.com/office/word/2010/wordprocessingCanvas" xmlns:mc="http://schemas.openxmlformats.org/markup-compatibility/2006" xmlns:o="urn:schemas-microsoft-com:office:office" xmlns:r="http://schemas.openxmlformats.org/officeDocument/2006/relationships" xmlns:m="http://schemas.openxmlformats.org/officeDocument/2006/math" xmlns:v="urn:schemas-microsoft-com:vml" xmlns:wp14="http://schemas.microsoft.com/office/word/2010/wordprocessingDrawing" xmlns:wp="http://schemas.openxmlformats.org/drawingml/2006/wordprocessingDrawing" xmlns:w10="urn:schemas-microsoft-com:office:word" xmlns:w="http://schemas.openxmlformats.org/wordprocessingml/2006/main" xmlns:w14="http://schemas.microsoft.com/office/word/2010/wordml" xmlns:wpg="http://schemas.microsoft.com/office/word/2010/wordprocessingGroup" xmlns:wpi="http://schemas.microsoft.com/office/word/2010/wordprocessingInk" xmlns:wne="http://schemas.microsoft.com/office/word/2006/wordml" xmlns:wps="http://schemas.microsoft.com/office/word/2010/wordprocessingShape" mc:Ignorable="w14 wp14">
   <w:p>
     <w:pPr>
       <w:pStyle w:val="Rodap"/>
@@ -1449,7 +1645,7 @@
 </file>
 
 <file path=word/footer2.xml><?xml version="1.0" encoding="utf-8"?>
-<w:ftr xmlns:wpc="http://schemas.microsoft.com/office/word/2010/wordprocessingCanvas" xmlns:cx="http://schemas.microsoft.com/office/drawing/2014/chartex" xmlns:cx1="http://schemas.microsoft.com/office/drawing/2015/9/8/chartex" xmlns:mc="http://schemas.openxmlformats.org/markup-compatibility/2006" xmlns:o="urn:schemas-microsoft-com:office:office" xmlns:r="http://schemas.openxmlformats.org/officeDocument/2006/relationships" xmlns:m="http://schemas.openxmlformats.org/officeDocument/2006/math" xmlns:v="urn:schemas-microsoft-com:vml" xmlns:wp14="http://schemas.microsoft.com/office/word/2010/wordprocessingDrawing" xmlns:wp="http://schemas.openxmlformats.org/drawingml/2006/wordprocessingDrawing" xmlns:w10="urn:schemas-microsoft-com:office:word" xmlns:w="http://schemas.openxmlformats.org/wordprocessingml/2006/main" xmlns:w14="http://schemas.microsoft.com/office/word/2010/wordml" xmlns:w15="http://schemas.microsoft.com/office/word/2012/wordml" xmlns:w16se="http://schemas.microsoft.com/office/word/2015/wordml/symex" xmlns:wpg="http://schemas.microsoft.com/office/word/2010/wordprocessingGroup" xmlns:wpi="http://schemas.microsoft.com/office/word/2010/wordprocessingInk" xmlns:wne="http://schemas.microsoft.com/office/word/2006/wordml" xmlns:wps="http://schemas.microsoft.com/office/word/2010/wordprocessingShape" mc:Ignorable="w14 w15 w16se wp14">
+<w:ftr xmlns:wpc="http://schemas.microsoft.com/office/word/2010/wordprocessingCanvas" xmlns:mc="http://schemas.openxmlformats.org/markup-compatibility/2006" xmlns:o="urn:schemas-microsoft-com:office:office" xmlns:r="http://schemas.openxmlformats.org/officeDocument/2006/relationships" xmlns:m="http://schemas.openxmlformats.org/officeDocument/2006/math" xmlns:v="urn:schemas-microsoft-com:vml" xmlns:wp14="http://schemas.microsoft.com/office/word/2010/wordprocessingDrawing" xmlns:wp="http://schemas.openxmlformats.org/drawingml/2006/wordprocessingDrawing" xmlns:w10="urn:schemas-microsoft-com:office:word" xmlns:w="http://schemas.openxmlformats.org/wordprocessingml/2006/main" xmlns:w14="http://schemas.microsoft.com/office/word/2010/wordml" xmlns:wpg="http://schemas.microsoft.com/office/word/2010/wordprocessingGroup" xmlns:wpi="http://schemas.microsoft.com/office/word/2010/wordprocessingInk" xmlns:wne="http://schemas.microsoft.com/office/word/2006/wordml" xmlns:wps="http://schemas.microsoft.com/office/word/2010/wordprocessingShape" mc:Ignorable="w14 wp14">
   <w:p>
     <w:pPr>
       <w:pStyle w:val="Rodap"/>
@@ -1467,7 +1663,7 @@
       <w:rPr>
         <w:noProof/>
       </w:rPr>
-      <w:t>6</w:t>
+      <w:t>8</w:t>
     </w:r>
     <w:r>
       <w:fldChar w:fldCharType="end"/>
@@ -1477,7 +1673,7 @@
 </file>
 
 <file path=word/footnotes.xml><?xml version="1.0" encoding="utf-8"?>
-<w:footnotes xmlns:wpc="http://schemas.microsoft.com/office/word/2010/wordprocessingCanvas" xmlns:cx="http://schemas.microsoft.com/office/drawing/2014/chartex" xmlns:cx1="http://schemas.microsoft.com/office/drawing/2015/9/8/chartex" xmlns:mc="http://schemas.openxmlformats.org/markup-compatibility/2006" xmlns:o="urn:schemas-microsoft-com:office:office" xmlns:r="http://schemas.openxmlformats.org/officeDocument/2006/relationships" xmlns:m="http://schemas.openxmlformats.org/officeDocument/2006/math" xmlns:v="urn:schemas-microsoft-com:vml" xmlns:wp14="http://schemas.microsoft.com/office/word/2010/wordprocessingDrawing" xmlns:wp="http://schemas.openxmlformats.org/drawingml/2006/wordprocessingDrawing" xmlns:w10="urn:schemas-microsoft-com:office:word" xmlns:w="http://schemas.openxmlformats.org/wordprocessingml/2006/main" xmlns:w14="http://schemas.microsoft.com/office/word/2010/wordml" xmlns:w15="http://schemas.microsoft.com/office/word/2012/wordml" xmlns:w16se="http://schemas.microsoft.com/office/word/2015/wordml/symex" xmlns:wpg="http://schemas.microsoft.com/office/word/2010/wordprocessingGroup" xmlns:wpi="http://schemas.microsoft.com/office/word/2010/wordprocessingInk" xmlns:wne="http://schemas.microsoft.com/office/word/2006/wordml" xmlns:wps="http://schemas.microsoft.com/office/word/2010/wordprocessingShape" mc:Ignorable="w14 w15 w16se wp14">
+<w:footnotes xmlns:wpc="http://schemas.microsoft.com/office/word/2010/wordprocessingCanvas" xmlns:mc="http://schemas.openxmlformats.org/markup-compatibility/2006" xmlns:o="urn:schemas-microsoft-com:office:office" xmlns:r="http://schemas.openxmlformats.org/officeDocument/2006/relationships" xmlns:m="http://schemas.openxmlformats.org/officeDocument/2006/math" xmlns:v="urn:schemas-microsoft-com:vml" xmlns:wp14="http://schemas.microsoft.com/office/word/2010/wordprocessingDrawing" xmlns:wp="http://schemas.openxmlformats.org/drawingml/2006/wordprocessingDrawing" xmlns:w10="urn:schemas-microsoft-com:office:word" xmlns:w="http://schemas.openxmlformats.org/wordprocessingml/2006/main" xmlns:w14="http://schemas.microsoft.com/office/word/2010/wordml" xmlns:wpg="http://schemas.microsoft.com/office/word/2010/wordprocessingGroup" xmlns:wpi="http://schemas.microsoft.com/office/word/2010/wordprocessingInk" xmlns:wne="http://schemas.microsoft.com/office/word/2006/wordml" xmlns:wps="http://schemas.microsoft.com/office/word/2010/wordprocessingShape" mc:Ignorable="w14 wp14">
   <w:footnote w:type="separator" w:id="-1">
     <w:p>
       <w:pPr>
@@ -1502,7 +1698,7 @@
 </file>
 
 <file path=word/header1.xml><?xml version="1.0" encoding="utf-8"?>
-<w:hdr xmlns:wpc="http://schemas.microsoft.com/office/word/2010/wordprocessingCanvas" xmlns:cx="http://schemas.microsoft.com/office/drawing/2014/chartex" xmlns:cx1="http://schemas.microsoft.com/office/drawing/2015/9/8/chartex" xmlns:mc="http://schemas.openxmlformats.org/markup-compatibility/2006" xmlns:o="urn:schemas-microsoft-com:office:office" xmlns:r="http://schemas.openxmlformats.org/officeDocument/2006/relationships" xmlns:m="http://schemas.openxmlformats.org/officeDocument/2006/math" xmlns:v="urn:schemas-microsoft-com:vml" xmlns:wp14="http://schemas.microsoft.com/office/word/2010/wordprocessingDrawing" xmlns:wp="http://schemas.openxmlformats.org/drawingml/2006/wordprocessingDrawing" xmlns:w10="urn:schemas-microsoft-com:office:word" xmlns:w="http://schemas.openxmlformats.org/wordprocessingml/2006/main" xmlns:w14="http://schemas.microsoft.com/office/word/2010/wordml" xmlns:w15="http://schemas.microsoft.com/office/word/2012/wordml" xmlns:w16se="http://schemas.microsoft.com/office/word/2015/wordml/symex" xmlns:wpg="http://schemas.microsoft.com/office/word/2010/wordprocessingGroup" xmlns:wpi="http://schemas.microsoft.com/office/word/2010/wordprocessingInk" xmlns:wne="http://schemas.microsoft.com/office/word/2006/wordml" xmlns:wps="http://schemas.microsoft.com/office/word/2010/wordprocessingShape" mc:Ignorable="w14 w15 w16se wp14">
+<w:hdr xmlns:wpc="http://schemas.microsoft.com/office/word/2010/wordprocessingCanvas" xmlns:mc="http://schemas.openxmlformats.org/markup-compatibility/2006" xmlns:o="urn:schemas-microsoft-com:office:office" xmlns:r="http://schemas.openxmlformats.org/officeDocument/2006/relationships" xmlns:m="http://schemas.openxmlformats.org/officeDocument/2006/math" xmlns:v="urn:schemas-microsoft-com:vml" xmlns:wp14="http://schemas.microsoft.com/office/word/2010/wordprocessingDrawing" xmlns:wp="http://schemas.openxmlformats.org/drawingml/2006/wordprocessingDrawing" xmlns:w10="urn:schemas-microsoft-com:office:word" xmlns:w="http://schemas.openxmlformats.org/wordprocessingml/2006/main" xmlns:w14="http://schemas.microsoft.com/office/word/2010/wordml" xmlns:wpg="http://schemas.microsoft.com/office/word/2010/wordprocessingGroup" xmlns:wpi="http://schemas.microsoft.com/office/word/2010/wordprocessingInk" xmlns:wne="http://schemas.microsoft.com/office/word/2006/wordml" xmlns:wps="http://schemas.microsoft.com/office/word/2010/wordprocessingShape" mc:Ignorable="w14 wp14">
   <w:p>
     <w:pPr>
       <w:pStyle w:val="Cabealho"/>
@@ -1556,7 +1752,7 @@
 </file>
 
 <file path=word/header2.xml><?xml version="1.0" encoding="utf-8"?>
-<w:hdr xmlns:wpc="http://schemas.microsoft.com/office/word/2010/wordprocessingCanvas" xmlns:cx="http://schemas.microsoft.com/office/drawing/2014/chartex" xmlns:cx1="http://schemas.microsoft.com/office/drawing/2015/9/8/chartex" xmlns:mc="http://schemas.openxmlformats.org/markup-compatibility/2006" xmlns:o="urn:schemas-microsoft-com:office:office" xmlns:r="http://schemas.openxmlformats.org/officeDocument/2006/relationships" xmlns:m="http://schemas.openxmlformats.org/officeDocument/2006/math" xmlns:v="urn:schemas-microsoft-com:vml" xmlns:wp14="http://schemas.microsoft.com/office/word/2010/wordprocessingDrawing" xmlns:wp="http://schemas.openxmlformats.org/drawingml/2006/wordprocessingDrawing" xmlns:w10="urn:schemas-microsoft-com:office:word" xmlns:w="http://schemas.openxmlformats.org/wordprocessingml/2006/main" xmlns:w14="http://schemas.microsoft.com/office/word/2010/wordml" xmlns:w15="http://schemas.microsoft.com/office/word/2012/wordml" xmlns:w16se="http://schemas.microsoft.com/office/word/2015/wordml/symex" xmlns:wpg="http://schemas.microsoft.com/office/word/2010/wordprocessingGroup" xmlns:wpi="http://schemas.microsoft.com/office/word/2010/wordprocessingInk" xmlns:wne="http://schemas.microsoft.com/office/word/2006/wordml" xmlns:wps="http://schemas.microsoft.com/office/word/2010/wordprocessingShape" mc:Ignorable="w14 w15 w16se wp14">
+<w:hdr xmlns:wpc="http://schemas.microsoft.com/office/word/2010/wordprocessingCanvas" xmlns:mc="http://schemas.openxmlformats.org/markup-compatibility/2006" xmlns:o="urn:schemas-microsoft-com:office:office" xmlns:r="http://schemas.openxmlformats.org/officeDocument/2006/relationships" xmlns:m="http://schemas.openxmlformats.org/officeDocument/2006/math" xmlns:v="urn:schemas-microsoft-com:vml" xmlns:wp14="http://schemas.microsoft.com/office/word/2010/wordprocessingDrawing" xmlns:wp="http://schemas.openxmlformats.org/drawingml/2006/wordprocessingDrawing" xmlns:w10="urn:schemas-microsoft-com:office:word" xmlns:w="http://schemas.openxmlformats.org/wordprocessingml/2006/main" xmlns:w14="http://schemas.microsoft.com/office/word/2010/wordml" xmlns:wpg="http://schemas.microsoft.com/office/word/2010/wordprocessingGroup" xmlns:wpi="http://schemas.microsoft.com/office/word/2010/wordprocessingInk" xmlns:wne="http://schemas.microsoft.com/office/word/2006/wordml" xmlns:wps="http://schemas.microsoft.com/office/word/2010/wordprocessingShape" mc:Ignorable="w14 wp14">
   <w:p>
     <w:pPr>
       <w:pStyle w:val="Cabealho"/>
@@ -1566,8 +1762,8 @@
 </file>
 
 <file path=word/numbering.xml><?xml version="1.0" encoding="utf-8"?>
-<w:numbering xmlns:wpc="http://schemas.microsoft.com/office/word/2010/wordprocessingCanvas" xmlns:cx="http://schemas.microsoft.com/office/drawing/2014/chartex" xmlns:cx1="http://schemas.microsoft.com/office/drawing/2015/9/8/chartex" xmlns:mc="http://schemas.openxmlformats.org/markup-compatibility/2006" xmlns:o="urn:schemas-microsoft-com:office:office" xmlns:r="http://schemas.openxmlformats.org/officeDocument/2006/relationships" xmlns:m="http://schemas.openxmlformats.org/officeDocument/2006/math" xmlns:v="urn:schemas-microsoft-com:vml" xmlns:wp14="http://schemas.microsoft.com/office/word/2010/wordprocessingDrawing" xmlns:wp="http://schemas.openxmlformats.org/drawingml/2006/wordprocessingDrawing" xmlns:w10="urn:schemas-microsoft-com:office:word" xmlns:w="http://schemas.openxmlformats.org/wordprocessingml/2006/main" xmlns:w14="http://schemas.microsoft.com/office/word/2010/wordml" xmlns:w15="http://schemas.microsoft.com/office/word/2012/wordml" xmlns:w16se="http://schemas.microsoft.com/office/word/2015/wordml/symex" xmlns:wpg="http://schemas.microsoft.com/office/word/2010/wordprocessingGroup" xmlns:wpi="http://schemas.microsoft.com/office/word/2010/wordprocessingInk" xmlns:wne="http://schemas.microsoft.com/office/word/2006/wordml" xmlns:wps="http://schemas.microsoft.com/office/word/2010/wordprocessingShape" mc:Ignorable="w14 w15 w16se wp14">
-  <w:abstractNum w:abstractNumId="0" w15:restartNumberingAfterBreak="0">
+<w:numbering xmlns:wpc="http://schemas.microsoft.com/office/word/2010/wordprocessingCanvas" xmlns:mc="http://schemas.openxmlformats.org/markup-compatibility/2006" xmlns:o="urn:schemas-microsoft-com:office:office" xmlns:r="http://schemas.openxmlformats.org/officeDocument/2006/relationships" xmlns:m="http://schemas.openxmlformats.org/officeDocument/2006/math" xmlns:v="urn:schemas-microsoft-com:vml" xmlns:wp14="http://schemas.microsoft.com/office/word/2010/wordprocessingDrawing" xmlns:wp="http://schemas.openxmlformats.org/drawingml/2006/wordprocessingDrawing" xmlns:w10="urn:schemas-microsoft-com:office:word" xmlns:w="http://schemas.openxmlformats.org/wordprocessingml/2006/main" xmlns:w14="http://schemas.microsoft.com/office/word/2010/wordml" xmlns:wpg="http://schemas.microsoft.com/office/word/2010/wordprocessingGroup" xmlns:wpi="http://schemas.microsoft.com/office/word/2010/wordprocessingInk" xmlns:wne="http://schemas.microsoft.com/office/word/2006/wordml" xmlns:wps="http://schemas.microsoft.com/office/word/2010/wordprocessingShape" mc:Ignorable="w14 wp14">
+  <w:abstractNum w:abstractNumId="0">
     <w:nsid w:val="2D944D7B"/>
     <w:multiLevelType w:val="multilevel"/>
     <w:tmpl w:val="733065B2"/>
@@ -1670,7 +1866,7 @@
 </file>
 
 <file path=word/styles.xml><?xml version="1.0" encoding="utf-8"?>
-<w:styles xmlns:mc="http://schemas.openxmlformats.org/markup-compatibility/2006" xmlns:r="http://schemas.openxmlformats.org/officeDocument/2006/relationships" xmlns:w="http://schemas.openxmlformats.org/wordprocessingml/2006/main" xmlns:w14="http://schemas.microsoft.com/office/word/2010/wordml" xmlns:w15="http://schemas.microsoft.com/office/word/2012/wordml" xmlns:w16se="http://schemas.microsoft.com/office/word/2015/wordml/symex" mc:Ignorable="w14 w15 w16se">
+<w:styles xmlns:mc="http://schemas.openxmlformats.org/markup-compatibility/2006" xmlns:r="http://schemas.openxmlformats.org/officeDocument/2006/relationships" xmlns:w="http://schemas.openxmlformats.org/wordprocessingml/2006/main" xmlns:w14="http://schemas.microsoft.com/office/word/2010/wordml" mc:Ignorable="w14">
   <w:docDefaults>
     <w:rPrDefault>
       <w:rPr>
@@ -1682,378 +1878,144 @@
     </w:rPrDefault>
     <w:pPrDefault/>
   </w:docDefaults>
-  <w:latentStyles w:defLockedState="0" w:defUIPriority="99" w:defSemiHidden="0" w:defUnhideWhenUsed="0" w:defQFormat="0" w:count="371">
-    <w:lsdException w:name="Normal" w:uiPriority="0" w:qFormat="1"/>
-    <w:lsdException w:name="heading 1" w:uiPriority="9" w:qFormat="1"/>
-    <w:lsdException w:name="heading 2" w:semiHidden="1" w:uiPriority="9" w:unhideWhenUsed="1" w:qFormat="1"/>
-    <w:lsdException w:name="heading 3" w:semiHidden="1" w:uiPriority="9" w:unhideWhenUsed="1" w:qFormat="1"/>
-    <w:lsdException w:name="heading 4" w:semiHidden="1" w:uiPriority="9" w:unhideWhenUsed="1" w:qFormat="1"/>
-    <w:lsdException w:name="heading 5" w:semiHidden="1" w:uiPriority="9" w:unhideWhenUsed="1" w:qFormat="1"/>
-    <w:lsdException w:name="heading 6" w:semiHidden="1" w:uiPriority="9" w:unhideWhenUsed="1" w:qFormat="1"/>
-    <w:lsdException w:name="heading 7" w:semiHidden="1" w:uiPriority="9" w:unhideWhenUsed="1" w:qFormat="1"/>
-    <w:lsdException w:name="heading 8" w:semiHidden="1" w:uiPriority="9" w:unhideWhenUsed="1" w:qFormat="1"/>
-    <w:lsdException w:name="heading 9" w:semiHidden="1" w:uiPriority="9" w:unhideWhenUsed="1" w:qFormat="1"/>
-    <w:lsdException w:name="index 1" w:semiHidden="1" w:unhideWhenUsed="1"/>
-    <w:lsdException w:name="index 2" w:semiHidden="1" w:unhideWhenUsed="1"/>
-    <w:lsdException w:name="index 3" w:semiHidden="1" w:unhideWhenUsed="1"/>
-    <w:lsdException w:name="index 4" w:semiHidden="1" w:unhideWhenUsed="1"/>
-    <w:lsdException w:name="index 5" w:semiHidden="1" w:unhideWhenUsed="1"/>
-    <w:lsdException w:name="index 6" w:semiHidden="1" w:unhideWhenUsed="1"/>
-    <w:lsdException w:name="index 7" w:semiHidden="1" w:unhideWhenUsed="1"/>
-    <w:lsdException w:name="index 8" w:semiHidden="1" w:unhideWhenUsed="1"/>
-    <w:lsdException w:name="index 9" w:semiHidden="1" w:unhideWhenUsed="1"/>
-    <w:lsdException w:name="toc 1" w:semiHidden="1" w:uiPriority="39" w:unhideWhenUsed="1"/>
-    <w:lsdException w:name="toc 2" w:semiHidden="1" w:uiPriority="39" w:unhideWhenUsed="1"/>
-    <w:lsdException w:name="toc 3" w:semiHidden="1" w:uiPriority="39" w:unhideWhenUsed="1"/>
-    <w:lsdException w:name="toc 4" w:semiHidden="1" w:uiPriority="39" w:unhideWhenUsed="1"/>
-    <w:lsdException w:name="toc 5" w:semiHidden="1" w:uiPriority="39" w:unhideWhenUsed="1"/>
-    <w:lsdException w:name="toc 6" w:semiHidden="1" w:uiPriority="39" w:unhideWhenUsed="1"/>
-    <w:lsdException w:name="toc 7" w:semiHidden="1" w:uiPriority="39" w:unhideWhenUsed="1"/>
-    <w:lsdException w:name="toc 8" w:semiHidden="1" w:uiPriority="39" w:unhideWhenUsed="1"/>
-    <w:lsdException w:name="toc 9" w:semiHidden="1" w:uiPriority="39" w:unhideWhenUsed="1"/>
-    <w:lsdException w:name="Normal Indent" w:semiHidden="1" w:unhideWhenUsed="1"/>
-    <w:lsdException w:name="footnote text" w:semiHidden="1" w:unhideWhenUsed="1"/>
-    <w:lsdException w:name="annotation text" w:semiHidden="1" w:unhideWhenUsed="1"/>
-    <w:lsdException w:name="header" w:semiHidden="1" w:unhideWhenUsed="1"/>
-    <w:lsdException w:name="footer" w:semiHidden="1" w:unhideWhenUsed="1"/>
-    <w:lsdException w:name="index heading" w:semiHidden="1" w:unhideWhenUsed="1"/>
-    <w:lsdException w:name="caption" w:semiHidden="1" w:uiPriority="35" w:unhideWhenUsed="1" w:qFormat="1"/>
-    <w:lsdException w:name="table of figures" w:semiHidden="1" w:unhideWhenUsed="1"/>
-    <w:lsdException w:name="envelope address" w:semiHidden="1" w:unhideWhenUsed="1"/>
-    <w:lsdException w:name="envelope return" w:semiHidden="1" w:unhideWhenUsed="1"/>
-    <w:lsdException w:name="footnote reference" w:semiHidden="1" w:unhideWhenUsed="1"/>
-    <w:lsdException w:name="annotation reference" w:semiHidden="1" w:unhideWhenUsed="1"/>
-    <w:lsdException w:name="line number" w:semiHidden="1" w:unhideWhenUsed="1"/>
-    <w:lsdException w:name="page number" w:semiHidden="1" w:unhideWhenUsed="1"/>
-    <w:lsdException w:name="endnote reference" w:semiHidden="1" w:unhideWhenUsed="1"/>
-    <w:lsdException w:name="endnote text" w:semiHidden="1" w:unhideWhenUsed="1"/>
-    <w:lsdException w:name="table of authorities" w:semiHidden="1" w:unhideWhenUsed="1"/>
-    <w:lsdException w:name="macro" w:semiHidden="1" w:unhideWhenUsed="1"/>
-    <w:lsdException w:name="toa heading" w:semiHidden="1" w:unhideWhenUsed="1"/>
-    <w:lsdException w:name="List" w:semiHidden="1" w:unhideWhenUsed="1"/>
-    <w:lsdException w:name="List Bullet" w:semiHidden="1" w:unhideWhenUsed="1"/>
-    <w:lsdException w:name="List Number" w:semiHidden="1" w:unhideWhenUsed="1"/>
-    <w:lsdException w:name="List 2" w:semiHidden="1" w:unhideWhenUsed="1"/>
-    <w:lsdException w:name="List 3" w:semiHidden="1" w:unhideWhenUsed="1"/>
-    <w:lsdException w:name="List 4" w:semiHidden="1" w:unhideWhenUsed="1"/>
-    <w:lsdException w:name="List 5" w:semiHidden="1" w:unhideWhenUsed="1"/>
-    <w:lsdException w:name="List Bullet 2" w:semiHidden="1" w:unhideWhenUsed="1"/>
-    <w:lsdException w:name="List Bullet 3" w:semiHidden="1" w:unhideWhenUsed="1"/>
-    <w:lsdException w:name="List Bullet 4" w:semiHidden="1" w:unhideWhenUsed="1"/>
-    <w:lsdException w:name="List Bullet 5" w:semiHidden="1" w:unhideWhenUsed="1"/>
-    <w:lsdException w:name="List Number 2" w:semiHidden="1" w:unhideWhenUsed="1"/>
-    <w:lsdException w:name="List Number 3" w:semiHidden="1" w:unhideWhenUsed="1"/>
-    <w:lsdException w:name="List Number 4" w:semiHidden="1" w:unhideWhenUsed="1"/>
-    <w:lsdException w:name="List Number 5" w:semiHidden="1" w:unhideWhenUsed="1"/>
-    <w:lsdException w:name="Title" w:uiPriority="10" w:qFormat="1"/>
-    <w:lsdException w:name="Closing" w:semiHidden="1" w:unhideWhenUsed="1"/>
-    <w:lsdException w:name="Signature" w:semiHidden="1" w:unhideWhenUsed="1"/>
-    <w:lsdException w:name="Default Paragraph Font" w:semiHidden="1" w:uiPriority="1" w:unhideWhenUsed="1"/>
-    <w:lsdException w:name="Body Text" w:semiHidden="1" w:unhideWhenUsed="1"/>
-    <w:lsdException w:name="Body Text Indent" w:semiHidden="1" w:unhideWhenUsed="1"/>
-    <w:lsdException w:name="List Continue" w:semiHidden="1" w:unhideWhenUsed="1"/>
-    <w:lsdException w:name="List Continue 2" w:semiHidden="1" w:unhideWhenUsed="1"/>
-    <w:lsdException w:name="List Continue 3" w:semiHidden="1" w:unhideWhenUsed="1"/>
-    <w:lsdException w:name="List Continue 4" w:semiHidden="1" w:unhideWhenUsed="1"/>
-    <w:lsdException w:name="List Continue 5" w:semiHidden="1" w:unhideWhenUsed="1"/>
-    <w:lsdException w:name="Message Header" w:semiHidden="1" w:unhideWhenUsed="1"/>
-    <w:lsdException w:name="Subtitle" w:uiPriority="11" w:qFormat="1"/>
-    <w:lsdException w:name="Salutation" w:semiHidden="1" w:unhideWhenUsed="1"/>
-    <w:lsdException w:name="Date" w:semiHidden="1" w:unhideWhenUsed="1"/>
-    <w:lsdException w:name="Body Text First Indent" w:semiHidden="1" w:unhideWhenUsed="1"/>
-    <w:lsdException w:name="Body Text First Indent 2" w:semiHidden="1" w:unhideWhenUsed="1"/>
-    <w:lsdException w:name="Note Heading" w:semiHidden="1" w:unhideWhenUsed="1"/>
-    <w:lsdException w:name="Body Text 2" w:semiHidden="1" w:unhideWhenUsed="1"/>
-    <w:lsdException w:name="Body Text 3" w:semiHidden="1" w:unhideWhenUsed="1"/>
-    <w:lsdException w:name="Body Text Indent 2" w:semiHidden="1" w:unhideWhenUsed="1"/>
-    <w:lsdException w:name="Body Text Indent 3" w:semiHidden="1" w:unhideWhenUsed="1"/>
-    <w:lsdException w:name="Block Text" w:semiHidden="1" w:unhideWhenUsed="1"/>
-    <w:lsdException w:name="Hyperlink" w:semiHidden="1" w:unhideWhenUsed="1"/>
-    <w:lsdException w:name="FollowedHyperlink" w:semiHidden="1" w:unhideWhenUsed="1"/>
-    <w:lsdException w:name="Strong" w:uiPriority="22" w:qFormat="1"/>
-    <w:lsdException w:name="Emphasis" w:uiPriority="20" w:qFormat="1"/>
-    <w:lsdException w:name="Document Map" w:semiHidden="1" w:unhideWhenUsed="1"/>
-    <w:lsdException w:name="Plain Text" w:semiHidden="1" w:unhideWhenUsed="1"/>
-    <w:lsdException w:name="E-mail Signature" w:semiHidden="1" w:unhideWhenUsed="1"/>
-    <w:lsdException w:name="HTML Top of Form" w:semiHidden="1" w:unhideWhenUsed="1"/>
-    <w:lsdException w:name="HTML Bottom of Form" w:semiHidden="1" w:unhideWhenUsed="1"/>
-    <w:lsdException w:name="Normal (Web)" w:semiHidden="1" w:unhideWhenUsed="1"/>
-    <w:lsdException w:name="HTML Acronym" w:semiHidden="1" w:unhideWhenUsed="1"/>
-    <w:lsdException w:name="HTML Address" w:semiHidden="1" w:unhideWhenUsed="1"/>
-    <w:lsdException w:name="HTML Cite" w:semiHidden="1" w:unhideWhenUsed="1"/>
-    <w:lsdException w:name="HTML Code" w:semiHidden="1" w:unhideWhenUsed="1"/>
-    <w:lsdException w:name="HTML Definition" w:semiHidden="1" w:unhideWhenUsed="1"/>
-    <w:lsdException w:name="HTML Keyboard" w:semiHidden="1" w:unhideWhenUsed="1"/>
-    <w:lsdException w:name="HTML Preformatted" w:semiHidden="1" w:unhideWhenUsed="1"/>
-    <w:lsdException w:name="HTML Sample" w:semiHidden="1" w:unhideWhenUsed="1"/>
-    <w:lsdException w:name="HTML Typewriter" w:semiHidden="1" w:unhideWhenUsed="1"/>
-    <w:lsdException w:name="HTML Variable" w:semiHidden="1" w:unhideWhenUsed="1"/>
-    <w:lsdException w:name="Normal Table" w:semiHidden="1" w:unhideWhenUsed="1"/>
-    <w:lsdException w:name="annotation subject" w:semiHidden="1" w:unhideWhenUsed="1"/>
-    <w:lsdException w:name="No List" w:semiHidden="1" w:unhideWhenUsed="1"/>
-    <w:lsdException w:name="Outline List 1" w:semiHidden="1" w:unhideWhenUsed="1"/>
-    <w:lsdException w:name="Outline List 2" w:semiHidden="1" w:unhideWhenUsed="1"/>
-    <w:lsdException w:name="Outline List 3" w:semiHidden="1" w:unhideWhenUsed="1"/>
-    <w:lsdException w:name="Table Simple 1" w:semiHidden="1" w:unhideWhenUsed="1"/>
-    <w:lsdException w:name="Table Simple 2" w:semiHidden="1" w:unhideWhenUsed="1"/>
-    <w:lsdException w:name="Table Simple 3" w:semiHidden="1" w:unhideWhenUsed="1"/>
-    <w:lsdException w:name="Table Classic 1" w:semiHidden="1" w:unhideWhenUsed="1"/>
-    <w:lsdException w:name="Table Classic 2" w:semiHidden="1" w:unhideWhenUsed="1"/>
-    <w:lsdException w:name="Table Classic 3" w:semiHidden="1" w:unhideWhenUsed="1"/>
-    <w:lsdException w:name="Table Classic 4" w:semiHidden="1" w:unhideWhenUsed="1"/>
-    <w:lsdException w:name="Table Colorful 1" w:semiHidden="1" w:unhideWhenUsed="1"/>
-    <w:lsdException w:name="Table Colorful 2" w:semiHidden="1" w:unhideWhenUsed="1"/>
-    <w:lsdException w:name="Table Colorful 3" w:semiHidden="1" w:unhideWhenUsed="1"/>
-    <w:lsdException w:name="Table Columns 1" w:semiHidden="1" w:unhideWhenUsed="1"/>
-    <w:lsdException w:name="Table Columns 2" w:semiHidden="1" w:unhideWhenUsed="1"/>
-    <w:lsdException w:name="Table Columns 3" w:semiHidden="1" w:unhideWhenUsed="1"/>
-    <w:lsdException w:name="Table Columns 4" w:semiHidden="1" w:unhideWhenUsed="1"/>
-    <w:lsdException w:name="Table Columns 5" w:semiHidden="1" w:unhideWhenUsed="1"/>
-    <w:lsdException w:name="Table Grid 1" w:semiHidden="1" w:unhideWhenUsed="1"/>
-    <w:lsdException w:name="Table Grid 2" w:semiHidden="1" w:unhideWhenUsed="1"/>
-    <w:lsdException w:name="Table Grid 3" w:semiHidden="1" w:unhideWhenUsed="1"/>
-    <w:lsdException w:name="Table Grid 4" w:semiHidden="1" w:unhideWhenUsed="1"/>
-    <w:lsdException w:name="Table Grid 5" w:semiHidden="1" w:unhideWhenUsed="1"/>
-    <w:lsdException w:name="Table Grid 6" w:semiHidden="1" w:unhideWhenUsed="1"/>
-    <w:lsdException w:name="Table Grid 7" w:semiHidden="1" w:unhideWhenUsed="1"/>
-    <w:lsdException w:name="Table Grid 8" w:semiHidden="1" w:unhideWhenUsed="1"/>
-    <w:lsdException w:name="Table List 1" w:semiHidden="1" w:unhideWhenUsed="1"/>
-    <w:lsdException w:name="Table List 2" w:semiHidden="1" w:unhideWhenUsed="1"/>
-    <w:lsdException w:name="Table List 3" w:semiHidden="1" w:unhideWhenUsed="1"/>
-    <w:lsdException w:name="Table List 4" w:semiHidden="1" w:unhideWhenUsed="1"/>
-    <w:lsdException w:name="Table List 5" w:semiHidden="1" w:unhideWhenUsed="1"/>
-    <w:lsdException w:name="Table List 6" w:semiHidden="1" w:unhideWhenUsed="1"/>
-    <w:lsdException w:name="Table List 7" w:semiHidden="1" w:unhideWhenUsed="1"/>
-    <w:lsdException w:name="Table List 8" w:semiHidden="1" w:unhideWhenUsed="1"/>
-    <w:lsdException w:name="Table 3D effects 1" w:semiHidden="1" w:unhideWhenUsed="1"/>
-    <w:lsdException w:name="Table 3D effects 2" w:semiHidden="1" w:unhideWhenUsed="1"/>
-    <w:lsdException w:name="Table 3D effects 3" w:semiHidden="1" w:unhideWhenUsed="1"/>
-    <w:lsdException w:name="Table Contemporary" w:semiHidden="1" w:unhideWhenUsed="1"/>
-    <w:lsdException w:name="Table Elegant" w:semiHidden="1" w:unhideWhenUsed="1"/>
-    <w:lsdException w:name="Table Professional" w:semiHidden="1" w:unhideWhenUsed="1"/>
-    <w:lsdException w:name="Table Subtle 1" w:semiHidden="1" w:unhideWhenUsed="1"/>
-    <w:lsdException w:name="Table Subtle 2" w:semiHidden="1" w:unhideWhenUsed="1"/>
-    <w:lsdException w:name="Table Web 1" w:semiHidden="1" w:unhideWhenUsed="1"/>
-    <w:lsdException w:name="Table Web 2" w:semiHidden="1" w:unhideWhenUsed="1"/>
-    <w:lsdException w:name="Table Web 3" w:semiHidden="1" w:unhideWhenUsed="1"/>
-    <w:lsdException w:name="Balloon Text" w:semiHidden="1" w:unhideWhenUsed="1"/>
-    <w:lsdException w:name="Table Grid" w:uiPriority="39"/>
-    <w:lsdException w:name="Table Theme" w:semiHidden="1" w:unhideWhenUsed="1"/>
-    <w:lsdException w:name="Placeholder Text" w:semiHidden="1"/>
-    <w:lsdException w:name="No Spacing" w:uiPriority="1" w:qFormat="1"/>
-    <w:lsdException w:name="Light Shading" w:uiPriority="60"/>
-    <w:lsdException w:name="Light List" w:uiPriority="61"/>
-    <w:lsdException w:name="Light Grid" w:uiPriority="62"/>
-    <w:lsdException w:name="Medium Shading 1" w:uiPriority="63"/>
-    <w:lsdException w:name="Medium Shading 2" w:uiPriority="64"/>
-    <w:lsdException w:name="Medium List 1" w:uiPriority="65"/>
-    <w:lsdException w:name="Medium List 2" w:uiPriority="66"/>
-    <w:lsdException w:name="Medium Grid 1" w:uiPriority="67"/>
-    <w:lsdException w:name="Medium Grid 2" w:uiPriority="68"/>
-    <w:lsdException w:name="Medium Grid 3" w:uiPriority="69"/>
-    <w:lsdException w:name="Dark List" w:uiPriority="70"/>
-    <w:lsdException w:name="Colorful Shading" w:uiPriority="71"/>
-    <w:lsdException w:name="Colorful List" w:uiPriority="72"/>
-    <w:lsdException w:name="Colorful Grid" w:uiPriority="73"/>
-    <w:lsdException w:name="Light Shading Accent 1" w:uiPriority="60"/>
-    <w:lsdException w:name="Light List Accent 1" w:uiPriority="61"/>
-    <w:lsdException w:name="Light Grid Accent 1" w:uiPriority="62"/>
-    <w:lsdException w:name="Medium Shading 1 Accent 1" w:uiPriority="63"/>
-    <w:lsdException w:name="Medium Shading 2 Accent 1" w:uiPriority="64"/>
-    <w:lsdException w:name="Medium List 1 Accent 1" w:uiPriority="65"/>
-    <w:lsdException w:name="Revision" w:semiHidden="1"/>
-    <w:lsdException w:name="List Paragraph" w:uiPriority="34" w:qFormat="1"/>
-    <w:lsdException w:name="Quote" w:uiPriority="29" w:qFormat="1"/>
-    <w:lsdException w:name="Intense Quote" w:uiPriority="30" w:qFormat="1"/>
-    <w:lsdException w:name="Medium List 2 Accent 1" w:uiPriority="66"/>
-    <w:lsdException w:name="Medium Grid 1 Accent 1" w:uiPriority="67"/>
-    <w:lsdException w:name="Medium Grid 2 Accent 1" w:uiPriority="68"/>
-    <w:lsdException w:name="Medium Grid 3 Accent 1" w:uiPriority="69"/>
-    <w:lsdException w:name="Dark List Accent 1" w:uiPriority="70"/>
-    <w:lsdException w:name="Colorful Shading Accent 1" w:uiPriority="71"/>
-    <w:lsdException w:name="Colorful List Accent 1" w:uiPriority="72"/>
-    <w:lsdException w:name="Colorful Grid Accent 1" w:uiPriority="73"/>
-    <w:lsdException w:name="Light Shading Accent 2" w:uiPriority="60"/>
-    <w:lsdException w:name="Light List Accent 2" w:uiPriority="61"/>
-    <w:lsdException w:name="Light Grid Accent 2" w:uiPriority="62"/>
-    <w:lsdException w:name="Medium Shading 1 Accent 2" w:uiPriority="63"/>
-    <w:lsdException w:name="Medium Shading 2 Accent 2" w:uiPriority="64"/>
-    <w:lsdException w:name="Medium List 1 Accent 2" w:uiPriority="65"/>
-    <w:lsdException w:name="Medium List 2 Accent 2" w:uiPriority="66"/>
-    <w:lsdException w:name="Medium Grid 1 Accent 2" w:uiPriority="67"/>
-    <w:lsdException w:name="Medium Grid 2 Accent 2" w:uiPriority="68"/>
-    <w:lsdException w:name="Medium Grid 3 Accent 2" w:uiPriority="69"/>
-    <w:lsdException w:name="Dark List Accent 2" w:uiPriority="70"/>
-    <w:lsdException w:name="Colorful Shading Accent 2" w:uiPriority="71"/>
-    <w:lsdException w:name="Colorful List Accent 2" w:uiPriority="72"/>
-    <w:lsdException w:name="Colorful Grid Accent 2" w:uiPriority="73"/>
-    <w:lsdException w:name="Light Shading Accent 3" w:uiPriority="60"/>
-    <w:lsdException w:name="Light List Accent 3" w:uiPriority="61"/>
-    <w:lsdException w:name="Light Grid Accent 3" w:uiPriority="62"/>
-    <w:lsdException w:name="Medium Shading 1 Accent 3" w:uiPriority="63"/>
-    <w:lsdException w:name="Medium Shading 2 Accent 3" w:uiPriority="64"/>
-    <w:lsdException w:name="Medium List 1 Accent 3" w:uiPriority="65"/>
-    <w:lsdException w:name="Medium List 2 Accent 3" w:uiPriority="66"/>
-    <w:lsdException w:name="Medium Grid 1 Accent 3" w:uiPriority="67"/>
-    <w:lsdException w:name="Medium Grid 2 Accent 3" w:uiPriority="68"/>
-    <w:lsdException w:name="Medium Grid 3 Accent 3" w:uiPriority="69"/>
-    <w:lsdException w:name="Dark List Accent 3" w:uiPriority="70"/>
-    <w:lsdException w:name="Colorful Shading Accent 3" w:uiPriority="71"/>
-    <w:lsdException w:name="Colorful List Accent 3" w:uiPriority="72"/>
-    <w:lsdException w:name="Colorful Grid Accent 3" w:uiPriority="73"/>
-    <w:lsdException w:name="Light Shading Accent 4" w:uiPriority="60"/>
-    <w:lsdException w:name="Light List Accent 4" w:uiPriority="61"/>
-    <w:lsdException w:name="Light Grid Accent 4" w:uiPriority="62"/>
-    <w:lsdException w:name="Medium Shading 1 Accent 4" w:uiPriority="63"/>
-    <w:lsdException w:name="Medium Shading 2 Accent 4" w:uiPriority="64"/>
-    <w:lsdException w:name="Medium List 1 Accent 4" w:uiPriority="65"/>
-    <w:lsdException w:name="Medium List 2 Accent 4" w:uiPriority="66"/>
-    <w:lsdException w:name="Medium Grid 1 Accent 4" w:uiPriority="67"/>
-    <w:lsdException w:name="Medium Grid 2 Accent 4" w:uiPriority="68"/>
-    <w:lsdException w:name="Medium Grid 3 Accent 4" w:uiPriority="69"/>
-    <w:lsdException w:name="Dark List Accent 4" w:uiPriority="70"/>
-    <w:lsdException w:name="Colorful Shading Accent 4" w:uiPriority="71"/>
-    <w:lsdException w:name="Colorful List Accent 4" w:uiPriority="72"/>
-    <w:lsdException w:name="Colorful Grid Accent 4" w:uiPriority="73"/>
-    <w:lsdException w:name="Light Shading Accent 5" w:uiPriority="60"/>
-    <w:lsdException w:name="Light List Accent 5" w:uiPriority="61"/>
-    <w:lsdException w:name="Light Grid Accent 5" w:uiPriority="62"/>
-    <w:lsdException w:name="Medium Shading 1 Accent 5" w:uiPriority="63"/>
-    <w:lsdException w:name="Medium Shading 2 Accent 5" w:uiPriority="64"/>
-    <w:lsdException w:name="Medium List 1 Accent 5" w:uiPriority="65"/>
-    <w:lsdException w:name="Medium List 2 Accent 5" w:uiPriority="66"/>
-    <w:lsdException w:name="Medium Grid 1 Accent 5" w:uiPriority="67"/>
-    <w:lsdException w:name="Medium Grid 2 Accent 5" w:uiPriority="68"/>
-    <w:lsdException w:name="Medium Grid 3 Accent 5" w:uiPriority="69"/>
-    <w:lsdException w:name="Dark List Accent 5" w:uiPriority="70"/>
-    <w:lsdException w:name="Colorful Shading Accent 5" w:uiPriority="71"/>
-    <w:lsdException w:name="Colorful List Accent 5" w:uiPriority="72"/>
-    <w:lsdException w:name="Colorful Grid Accent 5" w:uiPriority="73"/>
-    <w:lsdException w:name="Light Shading Accent 6" w:uiPriority="60"/>
-    <w:lsdException w:name="Light List Accent 6" w:uiPriority="61"/>
-    <w:lsdException w:name="Light Grid Accent 6" w:uiPriority="62"/>
-    <w:lsdException w:name="Medium Shading 1 Accent 6" w:uiPriority="63"/>
-    <w:lsdException w:name="Medium Shading 2 Accent 6" w:uiPriority="64"/>
-    <w:lsdException w:name="Medium List 1 Accent 6" w:uiPriority="65"/>
-    <w:lsdException w:name="Medium List 2 Accent 6" w:uiPriority="66"/>
-    <w:lsdException w:name="Medium Grid 1 Accent 6" w:uiPriority="67"/>
-    <w:lsdException w:name="Medium Grid 2 Accent 6" w:uiPriority="68"/>
-    <w:lsdException w:name="Medium Grid 3 Accent 6" w:uiPriority="69"/>
-    <w:lsdException w:name="Dark List Accent 6" w:uiPriority="70"/>
-    <w:lsdException w:name="Colorful Shading Accent 6" w:uiPriority="71"/>
-    <w:lsdException w:name="Colorful List Accent 6" w:uiPriority="72"/>
-    <w:lsdException w:name="Colorful Grid Accent 6" w:uiPriority="73"/>
-    <w:lsdException w:name="Subtle Emphasis" w:uiPriority="19" w:qFormat="1"/>
-    <w:lsdException w:name="Intense Emphasis" w:uiPriority="21" w:qFormat="1"/>
-    <w:lsdException w:name="Subtle Reference" w:uiPriority="31" w:qFormat="1"/>
-    <w:lsdException w:name="Intense Reference" w:uiPriority="32" w:qFormat="1"/>
-    <w:lsdException w:name="Book Title" w:uiPriority="33" w:qFormat="1"/>
-    <w:lsdException w:name="Bibliography" w:semiHidden="1" w:uiPriority="37" w:unhideWhenUsed="1"/>
-    <w:lsdException w:name="TOC Heading" w:semiHidden="1" w:uiPriority="39" w:unhideWhenUsed="1" w:qFormat="1"/>
-    <w:lsdException w:name="Plain Table 1" w:uiPriority="41"/>
-    <w:lsdException w:name="Plain Table 2" w:uiPriority="42"/>
-    <w:lsdException w:name="Plain Table 3" w:uiPriority="43"/>
-    <w:lsdException w:name="Plain Table 4" w:uiPriority="44"/>
-    <w:lsdException w:name="Plain Table 5" w:uiPriority="45"/>
-    <w:lsdException w:name="Grid Table Light" w:uiPriority="40"/>
-    <w:lsdException w:name="Grid Table 1 Light" w:uiPriority="46"/>
-    <w:lsdException w:name="Grid Table 2" w:uiPriority="47"/>
-    <w:lsdException w:name="Grid Table 3" w:uiPriority="48"/>
-    <w:lsdException w:name="Grid Table 4" w:uiPriority="49"/>
-    <w:lsdException w:name="Grid Table 5 Dark" w:uiPriority="50"/>
-    <w:lsdException w:name="Grid Table 6 Colorful" w:uiPriority="51"/>
-    <w:lsdException w:name="Grid Table 7 Colorful" w:uiPriority="52"/>
-    <w:lsdException w:name="Grid Table 1 Light Accent 1" w:uiPriority="46"/>
-    <w:lsdException w:name="Grid Table 2 Accent 1" w:uiPriority="47"/>
-    <w:lsdException w:name="Grid Table 3 Accent 1" w:uiPriority="48"/>
-    <w:lsdException w:name="Grid Table 4 Accent 1" w:uiPriority="49"/>
-    <w:lsdException w:name="Grid Table 5 Dark Accent 1" w:uiPriority="50"/>
-    <w:lsdException w:name="Grid Table 6 Colorful Accent 1" w:uiPriority="51"/>
-    <w:lsdException w:name="Grid Table 7 Colorful Accent 1" w:uiPriority="52"/>
-    <w:lsdException w:name="Grid Table 1 Light Accent 2" w:uiPriority="46"/>
-    <w:lsdException w:name="Grid Table 2 Accent 2" w:uiPriority="47"/>
-    <w:lsdException w:name="Grid Table 3 Accent 2" w:uiPriority="48"/>
-    <w:lsdException w:name="Grid Table 4 Accent 2" w:uiPriority="49"/>
-    <w:lsdException w:name="Grid Table 5 Dark Accent 2" w:uiPriority="50"/>
-    <w:lsdException w:name="Grid Table 6 Colorful Accent 2" w:uiPriority="51"/>
-    <w:lsdException w:name="Grid Table 7 Colorful Accent 2" w:uiPriority="52"/>
-    <w:lsdException w:name="Grid Table 1 Light Accent 3" w:uiPriority="46"/>
-    <w:lsdException w:name="Grid Table 2 Accent 3" w:uiPriority="47"/>
-    <w:lsdException w:name="Grid Table 3 Accent 3" w:uiPriority="48"/>
-    <w:lsdException w:name="Grid Table 4 Accent 3" w:uiPriority="49"/>
-    <w:lsdException w:name="Grid Table 5 Dark Accent 3" w:uiPriority="50"/>
-    <w:lsdException w:name="Grid Table 6 Colorful Accent 3" w:uiPriority="51"/>
-    <w:lsdException w:name="Grid Table 7 Colorful Accent 3" w:uiPriority="52"/>
-    <w:lsdException w:name="Grid Table 1 Light Accent 4" w:uiPriority="46"/>
-    <w:lsdException w:name="Grid Table 2 Accent 4" w:uiPriority="47"/>
-    <w:lsdException w:name="Grid Table 3 Accent 4" w:uiPriority="48"/>
-    <w:lsdException w:name="Grid Table 4 Accent 4" w:uiPriority="49"/>
-    <w:lsdException w:name="Grid Table 5 Dark Accent 4" w:uiPriority="50"/>
-    <w:lsdException w:name="Grid Table 6 Colorful Accent 4" w:uiPriority="51"/>
-    <w:lsdException w:name="Grid Table 7 Colorful Accent 4" w:uiPriority="52"/>
-    <w:lsdException w:name="Grid Table 1 Light Accent 5" w:uiPriority="46"/>
-    <w:lsdException w:name="Grid Table 2 Accent 5" w:uiPriority="47"/>
-    <w:lsdException w:name="Grid Table 3 Accent 5" w:uiPriority="48"/>
-    <w:lsdException w:name="Grid Table 4 Accent 5" w:uiPriority="49"/>
-    <w:lsdException w:name="Grid Table 5 Dark Accent 5" w:uiPriority="50"/>
-    <w:lsdException w:name="Grid Table 6 Colorful Accent 5" w:uiPriority="51"/>
-    <w:lsdException w:name="Grid Table 7 Colorful Accent 5" w:uiPriority="52"/>
-    <w:lsdException w:name="Grid Table 1 Light Accent 6" w:uiPriority="46"/>
-    <w:lsdException w:name="Grid Table 2 Accent 6" w:uiPriority="47"/>
-    <w:lsdException w:name="Grid Table 3 Accent 6" w:uiPriority="48"/>
-    <w:lsdException w:name="Grid Table 4 Accent 6" w:uiPriority="49"/>
-    <w:lsdException w:name="Grid Table 5 Dark Accent 6" w:uiPriority="50"/>
-    <w:lsdException w:name="Grid Table 6 Colorful Accent 6" w:uiPriority="51"/>
-    <w:lsdException w:name="Grid Table 7 Colorful Accent 6" w:uiPriority="52"/>
-    <w:lsdException w:name="List Table 1 Light" w:uiPriority="46"/>
-    <w:lsdException w:name="List Table 2" w:uiPriority="47"/>
-    <w:lsdException w:name="List Table 3" w:uiPriority="48"/>
-    <w:lsdException w:name="List Table 4" w:uiPriority="49"/>
-    <w:lsdException w:name="List Table 5 Dark" w:uiPriority="50"/>
-    <w:lsdException w:name="List Table 6 Colorful" w:uiPriority="51"/>
-    <w:lsdException w:name="List Table 7 Colorful" w:uiPriority="52"/>
-    <w:lsdException w:name="List Table 1 Light Accent 1" w:uiPriority="46"/>
-    <w:lsdException w:name="List Table 2 Accent 1" w:uiPriority="47"/>
-    <w:lsdException w:name="List Table 3 Accent 1" w:uiPriority="48"/>
-    <w:lsdException w:name="List Table 4 Accent 1" w:uiPriority="49"/>
-    <w:lsdException w:name="List Table 5 Dark Accent 1" w:uiPriority="50"/>
-    <w:lsdException w:name="List Table 6 Colorful Accent 1" w:uiPriority="51"/>
-    <w:lsdException w:name="List Table 7 Colorful Accent 1" w:uiPriority="52"/>
-    <w:lsdException w:name="List Table 1 Light Accent 2" w:uiPriority="46"/>
-    <w:lsdException w:name="List Table 2 Accent 2" w:uiPriority="47"/>
-    <w:lsdException w:name="List Table 3 Accent 2" w:uiPriority="48"/>
-    <w:lsdException w:name="List Table 4 Accent 2" w:uiPriority="49"/>
-    <w:lsdException w:name="List Table 5 Dark Accent 2" w:uiPriority="50"/>
-    <w:lsdException w:name="List Table 6 Colorful Accent 2" w:uiPriority="51"/>
-    <w:lsdException w:name="List Table 7 Colorful Accent 2" w:uiPriority="52"/>
-    <w:lsdException w:name="List Table 1 Light Accent 3" w:uiPriority="46"/>
-    <w:lsdException w:name="List Table 2 Accent 3" w:uiPriority="47"/>
-    <w:lsdException w:name="List Table 3 Accent 3" w:uiPriority="48"/>
-    <w:lsdException w:name="List Table 4 Accent 3" w:uiPriority="49"/>
-    <w:lsdException w:name="List Table 5 Dark Accent 3" w:uiPriority="50"/>
-    <w:lsdException w:name="List Table 6 Colorful Accent 3" w:uiPriority="51"/>
-    <w:lsdException w:name="List Table 7 Colorful Accent 3" w:uiPriority="52"/>
-    <w:lsdException w:name="List Table 1 Light Accent 4" w:uiPriority="46"/>
-    <w:lsdException w:name="List Table 2 Accent 4" w:uiPriority="47"/>
-    <w:lsdException w:name="List Table 3 Accent 4" w:uiPriority="48"/>
-    <w:lsdException w:name="List Table 4 Accent 4" w:uiPriority="49"/>
-    <w:lsdException w:name="List Table 5 Dark Accent 4" w:uiPriority="50"/>
-    <w:lsdException w:name="List Table 6 Colorful Accent 4" w:uiPriority="51"/>
-    <w:lsdException w:name="List Table 7 Colorful Accent 4" w:uiPriority="52"/>
-    <w:lsdException w:name="List Table 1 Light Accent 5" w:uiPriority="46"/>
-    <w:lsdException w:name="List Table 2 Accent 5" w:uiPriority="47"/>
-    <w:lsdException w:name="List Table 3 Accent 5" w:uiPriority="48"/>
-    <w:lsdException w:name="List Table 4 Accent 5" w:uiPriority="49"/>
-    <w:lsdException w:name="List Table 5 Dark Accent 5" w:uiPriority="50"/>
-    <w:lsdException w:name="List Table 6 Colorful Accent 5" w:uiPriority="51"/>
-    <w:lsdException w:name="List Table 7 Colorful Accent 5" w:uiPriority="52"/>
-    <w:lsdException w:name="List Table 1 Light Accent 6" w:uiPriority="46"/>
-    <w:lsdException w:name="List Table 2 Accent 6" w:uiPriority="47"/>
-    <w:lsdException w:name="List Table 3 Accent 6" w:uiPriority="48"/>
-    <w:lsdException w:name="List Table 4 Accent 6" w:uiPriority="49"/>
-    <w:lsdException w:name="List Table 5 Dark Accent 6" w:uiPriority="50"/>
-    <w:lsdException w:name="List Table 6 Colorful Accent 6" w:uiPriority="51"/>
-    <w:lsdException w:name="List Table 7 Colorful Accent 6" w:uiPriority="52"/>
+  <w:latentStyles w:defLockedState="0" w:defUIPriority="99" w:defSemiHidden="1" w:defUnhideWhenUsed="1" w:defQFormat="0" w:count="267">
+    <w:lsdException w:name="Normal" w:semiHidden="0" w:uiPriority="0" w:unhideWhenUsed="0" w:qFormat="1"/>
+    <w:lsdException w:name="heading 1" w:semiHidden="0" w:uiPriority="9" w:unhideWhenUsed="0" w:qFormat="1"/>
+    <w:lsdException w:name="heading 2" w:uiPriority="9" w:qFormat="1"/>
+    <w:lsdException w:name="heading 3" w:uiPriority="9" w:qFormat="1"/>
+    <w:lsdException w:name="heading 4" w:uiPriority="9" w:qFormat="1"/>
+    <w:lsdException w:name="heading 5" w:uiPriority="9" w:qFormat="1"/>
+    <w:lsdException w:name="heading 6" w:uiPriority="9" w:qFormat="1"/>
+    <w:lsdException w:name="heading 7" w:uiPriority="9" w:qFormat="1"/>
+    <w:lsdException w:name="heading 8" w:uiPriority="9" w:qFormat="1"/>
+    <w:lsdException w:name="heading 9" w:uiPriority="9" w:qFormat="1"/>
+    <w:lsdException w:name="toc 1" w:uiPriority="39"/>
+    <w:lsdException w:name="toc 2" w:uiPriority="39"/>
+    <w:lsdException w:name="toc 3" w:uiPriority="39"/>
+    <w:lsdException w:name="toc 4" w:uiPriority="39"/>
+    <w:lsdException w:name="toc 5" w:uiPriority="39"/>
+    <w:lsdException w:name="toc 6" w:uiPriority="39"/>
+    <w:lsdException w:name="toc 7" w:uiPriority="39"/>
+    <w:lsdException w:name="toc 8" w:uiPriority="39"/>
+    <w:lsdException w:name="toc 9" w:uiPriority="39"/>
+    <w:lsdException w:name="caption" w:uiPriority="35" w:qFormat="1"/>
+    <w:lsdException w:name="Title" w:semiHidden="0" w:uiPriority="10" w:unhideWhenUsed="0" w:qFormat="1"/>
+    <w:lsdException w:name="Default Paragraph Font" w:uiPriority="1"/>
+    <w:lsdException w:name="Subtitle" w:semiHidden="0" w:uiPriority="11" w:unhideWhenUsed="0" w:qFormat="1"/>
+    <w:lsdException w:name="Strong" w:semiHidden="0" w:uiPriority="22" w:unhideWhenUsed="0" w:qFormat="1"/>
+    <w:lsdException w:name="Emphasis" w:semiHidden="0" w:uiPriority="20" w:unhideWhenUsed="0" w:qFormat="1"/>
+    <w:lsdException w:name="Table Grid" w:semiHidden="0" w:uiPriority="39" w:unhideWhenUsed="0"/>
+    <w:lsdException w:name="Placeholder Text" w:unhideWhenUsed="0"/>
+    <w:lsdException w:name="No Spacing" w:semiHidden="0" w:uiPriority="1" w:unhideWhenUsed="0" w:qFormat="1"/>
+    <w:lsdException w:name="Light Shading" w:semiHidden="0" w:uiPriority="60" w:unhideWhenUsed="0"/>
+    <w:lsdException w:name="Light List" w:semiHidden="0" w:uiPriority="61" w:unhideWhenUsed="0"/>
+    <w:lsdException w:name="Light Grid" w:semiHidden="0" w:uiPriority="62" w:unhideWhenUsed="0"/>
+    <w:lsdException w:name="Medium Shading 1" w:semiHidden="0" w:uiPriority="63" w:unhideWhenUsed="0"/>
+    <w:lsdException w:name="Medium Shading 2" w:semiHidden="0" w:uiPriority="64" w:unhideWhenUsed="0"/>
+    <w:lsdException w:name="Medium List 1" w:semiHidden="0" w:uiPriority="65" w:unhideWhenUsed="0"/>
+    <w:lsdException w:name="Medium List 2" w:semiHidden="0" w:uiPriority="66" w:unhideWhenUsed="0"/>
+    <w:lsdException w:name="Medium Grid 1" w:semiHidden="0" w:uiPriority="67" w:unhideWhenUsed="0"/>
+    <w:lsdException w:name="Medium Grid 2" w:semiHidden="0" w:uiPriority="68" w:unhideWhenUsed="0"/>
+    <w:lsdException w:name="Medium Grid 3" w:semiHidden="0" w:uiPriority="69" w:unhideWhenUsed="0"/>
+    <w:lsdException w:name="Dark List" w:semiHidden="0" w:uiPriority="70" w:unhideWhenUsed="0"/>
+    <w:lsdException w:name="Colorful Shading" w:semiHidden="0" w:uiPriority="71" w:unhideWhenUsed="0"/>
+    <w:lsdException w:name="Colorful List" w:semiHidden="0" w:uiPriority="72" w:unhideWhenUsed="0"/>
+    <w:lsdException w:name="Colorful Grid" w:semiHidden="0" w:uiPriority="73" w:unhideWhenUsed="0"/>
+    <w:lsdException w:name="Light Shading Accent 1" w:semiHidden="0" w:uiPriority="60" w:unhideWhenUsed="0"/>
+    <w:lsdException w:name="Light List Accent 1" w:semiHidden="0" w:uiPriority="61" w:unhideWhenUsed="0"/>
+    <w:lsdException w:name="Light Grid Accent 1" w:semiHidden="0" w:uiPriority="62" w:unhideWhenUsed="0"/>
+    <w:lsdException w:name="Medium Shading 1 Accent 1" w:semiHidden="0" w:uiPriority="63" w:unhideWhenUsed="0"/>
+    <w:lsdException w:name="Medium Shading 2 Accent 1" w:semiHidden="0" w:uiPriority="64" w:unhideWhenUsed="0"/>
+    <w:lsdException w:name="Medium List 1 Accent 1" w:semiHidden="0" w:uiPriority="65" w:unhideWhenUsed="0"/>
+    <w:lsdException w:name="Revision" w:unhideWhenUsed="0"/>
+    <w:lsdException w:name="List Paragraph" w:semiHidden="0" w:uiPriority="34" w:unhideWhenUsed="0" w:qFormat="1"/>
+    <w:lsdException w:name="Quote" w:semiHidden="0" w:uiPriority="29" w:unhideWhenUsed="0" w:qFormat="1"/>
+    <w:lsdException w:name="Intense Quote" w:semiHidden="0" w:uiPriority="30" w:unhideWhenUsed="0" w:qFormat="1"/>
+    <w:lsdException w:name="Medium List 2 Accent 1" w:semiHidden="0" w:uiPriority="66" w:unhideWhenUsed="0"/>
+    <w:lsdException w:name="Medium Grid 1 Accent 1" w:semiHidden="0" w:uiPriority="67" w:unhideWhenUsed="0"/>
+    <w:lsdException w:name="Medium Grid 2 Accent 1" w:semiHidden="0" w:uiPriority="68" w:unhideWhenUsed="0"/>
+    <w:lsdException w:name="Medium Grid 3 Accent 1" w:semiHidden="0" w:uiPriority="69" w:unhideWhenUsed="0"/>
+    <w:lsdException w:name="Dark List Accent 1" w:semiHidden="0" w:uiPriority="70" w:unhideWhenUsed="0"/>
+    <w:lsdException w:name="Colorful Shading Accent 1" w:semiHidden="0" w:uiPriority="71" w:unhideWhenUsed="0"/>
+    <w:lsdException w:name="Colorful List Accent 1" w:semiHidden="0" w:uiPriority="72" w:unhideWhenUsed="0"/>
+    <w:lsdException w:name="Colorful Grid Accent 1" w:semiHidden="0" w:uiPriority="73" w:unhideWhenUsed="0"/>
+    <w:lsdException w:name="Light Shading Accent 2" w:semiHidden="0" w:uiPriority="60" w:unhideWhenUsed="0"/>
+    <w:lsdException w:name="Light List Accent 2" w:semiHidden="0" w:uiPriority="61" w:unhideWhenUsed="0"/>
+    <w:lsdException w:name="Light Grid Accent 2" w:semiHidden="0" w:uiPriority="62" w:unhideWhenUsed="0"/>
+    <w:lsdException w:name="Medium Shading 1 Accent 2" w:semiHidden="0" w:uiPriority="63" w:unhideWhenUsed="0"/>
+    <w:lsdException w:name="Medium Shading 2 Accent 2" w:semiHidden="0" w:uiPriority="64" w:unhideWhenUsed="0"/>
+    <w:lsdException w:name="Medium List 1 Accent 2" w:semiHidden="0" w:uiPriority="65" w:unhideWhenUsed="0"/>
+    <w:lsdException w:name="Medium List 2 Accent 2" w:semiHidden="0" w:uiPriority="66" w:unhideWhenUsed="0"/>
+    <w:lsdException w:name="Medium Grid 1 Accent 2" w:semiHidden="0" w:uiPriority="67" w:unhideWhenUsed="0"/>
+    <w:lsdException w:name="Medium Grid 2 Accent 2" w:semiHidden="0" w:uiPriority="68" w:unhideWhenUsed="0"/>
+    <w:lsdException w:name="Medium Grid 3 Accent 2" w:semiHidden="0" w:uiPriority="69" w:unhideWhenUsed="0"/>
+    <w:lsdException w:name="Dark List Accent 2" w:semiHidden="0" w:uiPriority="70" w:unhideWhenUsed="0"/>
+    <w:lsdException w:name="Colorful Shading Accent 2" w:semiHidden="0" w:uiPriority="71" w:unhideWhenUsed="0"/>
+    <w:lsdException w:name="Colorful List Accent 2" w:semiHidden="0" w:uiPriority="72" w:unhideWhenUsed="0"/>
+    <w:lsdException w:name="Colorful Grid Accent 2" w:semiHidden="0" w:uiPriority="73" w:unhideWhenUsed="0"/>
+    <w:lsdException w:name="Light Shading Accent 3" w:semiHidden="0" w:uiPriority="60" w:unhideWhenUsed="0"/>
+    <w:lsdException w:name="Light List Accent 3" w:semiHidden="0" w:uiPriority="61" w:unhideWhenUsed="0"/>
+    <w:lsdException w:name="Light Grid Accent 3" w:semiHidden="0" w:uiPriority="62" w:unhideWhenUsed="0"/>
+    <w:lsdException w:name="Medium Shading 1 Accent 3" w:semiHidden="0" w:uiPriority="63" w:unhideWhenUsed="0"/>
+    <w:lsdException w:name="Medium Shading 2 Accent 3" w:semiHidden="0" w:uiPriority="64" w:unhideWhenUsed="0"/>
+    <w:lsdException w:name="Medium List 1 Accent 3" w:semiHidden="0" w:uiPriority="65" w:unhideWhenUsed="0"/>
+    <w:lsdException w:name="Medium List 2 Accent 3" w:semiHidden="0" w:uiPriority="66" w:unhideWhenUsed="0"/>
+    <w:lsdException w:name="Medium Grid 1 Accent 3" w:semiHidden="0" w:uiPriority="67" w:unhideWhenUsed="0"/>
+    <w:lsdException w:name="Medium Grid 2 Accent 3" w:semiHidden="0" w:uiPriority="68" w:unhideWhenUsed="0"/>
+    <w:lsdException w:name="Medium Grid 3 Accent 3" w:semiHidden="0" w:uiPriority="69" w:unhideWhenUsed="0"/>
+    <w:lsdException w:name="Dark List Accent 3" w:semiHidden="0" w:uiPriority="70" w:unhideWhenUsed="0"/>
+    <w:lsdException w:name="Colorful Shading Accent 3" w:semiHidden="0" w:uiPriority="71" w:unhideWhenUsed="0"/>
+    <w:lsdException w:name="Colorful List Accent 3" w:semiHidden="0" w:uiPriority="72" w:unhideWhenUsed="0"/>
+    <w:lsdException w:name="Colorful Grid Accent 3" w:semiHidden="0" w:uiPriority="73" w:unhideWhenUsed="0"/>
+    <w:lsdException w:name="Light Shading Accent 4" w:semiHidden="0" w:uiPriority="60" w:unhideWhenUsed="0"/>
+    <w:lsdException w:name="Light List Accent 4" w:semiHidden="0" w:uiPriority="61" w:unhideWhenUsed="0"/>
+    <w:lsdException w:name="Light Grid Accent 4" w:semiHidden="0" w:uiPriority="62" w:unhideWhenUsed="0"/>
+    <w:lsdException w:name="Medium Shading 1 Accent 4" w:semiHidden="0" w:uiPriority="63" w:unhideWhenUsed="0"/>
+    <w:lsdException w:name="Medium Shading 2 Accent 4" w:semiHidden="0" w:uiPriority="64" w:unhideWhenUsed="0"/>
+    <w:lsdException w:name="Medium List 1 Accent 4" w:semiHidden="0" w:uiPriority="65" w:unhideWhenUsed="0"/>
+    <w:lsdException w:name="Medium List 2 Accent 4" w:semiHidden="0" w:uiPriority="66" w:unhideWhenUsed="0"/>
+    <w:lsdException w:name="Medium Grid 1 Accent 4" w:semiHidden="0" w:uiPriority="67" w:unhideWhenUsed="0"/>
+    <w:lsdException w:name="Medium Grid 2 Accent 4" w:semiHidden="0" w:uiPriority="68" w:unhideWhenUsed="0"/>
+    <w:lsdException w:name="Medium Grid 3 Accent 4" w:semiHidden="0" w:uiPriority="69" w:unhideWhenUsed="0"/>
+    <w:lsdException w:name="Dark List Accent 4" w:semiHidden="0" w:uiPriority="70" w:unhideWhenUsed="0"/>
+    <w:lsdException w:name="Colorful Shading Accent 4" w:semiHidden="0" w:uiPriority="71" w:unhideWhenUsed="0"/>
+    <w:lsdException w:name="Colorful List Accent 4" w:semiHidden="0" w:uiPriority="72" w:unhideWhenUsed="0"/>
+    <w:lsdException w:name="Colorful Grid Accent 4" w:semiHidden="0" w:uiPriority="73" w:unhideWhenUsed="0"/>
+    <w:lsdException w:name="Light Shading Accent 5" w:semiHidden="0" w:uiPriority="60" w:unhideWhenUsed="0"/>
+    <w:lsdException w:name="Light List Accent 5" w:semiHidden="0" w:uiPriority="61" w:unhideWhenUsed="0"/>
+    <w:lsdException w:name="Light Grid Accent 5" w:semiHidden="0" w:uiPriority="62" w:unhideWhenUsed="0"/>
+    <w:lsdException w:name="Medium Shading 1 Accent 5" w:semiHidden="0" w:uiPriority="63" w:unhideWhenUsed="0"/>
+    <w:lsdException w:name="Medium Shading 2 Accent 5" w:semiHidden="0" w:uiPriority="64" w:unhideWhenUsed="0"/>
+    <w:lsdException w:name="Medium List 1 Accent 5" w:semiHidden="0" w:uiPriority="65" w:unhideWhenUsed="0"/>
+    <w:lsdException w:name="Medium List 2 Accent 5" w:semiHidden="0" w:uiPriority="66" w:unhideWhenUsed="0"/>
+    <w:lsdException w:name="Medium Grid 1 Accent 5" w:semiHidden="0" w:uiPriority="67" w:unhideWhenUsed="0"/>
+    <w:lsdException w:name="Medium Grid 2 Accent 5" w:semiHidden="0" w:uiPriority="68" w:unhideWhenUsed="0"/>
+    <w:lsdException w:name="Medium Grid 3 Accent 5" w:semiHidden="0" w:uiPriority="69" w:unhideWhenUsed="0"/>
+    <w:lsdException w:name="Dark List Accent 5" w:semiHidden="0" w:uiPriority="70" w:unhideWhenUsed="0"/>
+    <w:lsdException w:name="Colorful Shading Accent 5" w:semiHidden="0" w:uiPriority="71" w:unhideWhenUsed="0"/>
+    <w:lsdException w:name="Colorful List Accent 5" w:semiHidden="0" w:uiPriority="72" w:unhideWhenUsed="0"/>
+    <w:lsdException w:name="Colorful Grid Accent 5" w:semiHidden="0" w:uiPriority="73" w:unhideWhenUsed="0"/>
+    <w:lsdException w:name="Light Shading Accent 6" w:semiHidden="0" w:uiPriority="60" w:unhideWhenUsed="0"/>
+    <w:lsdException w:name="Light List Accent 6" w:semiHidden="0" w:uiPriority="61" w:unhideWhenUsed="0"/>
+    <w:lsdException w:name="Light Grid Accent 6" w:semiHidden="0" w:uiPriority="62" w:unhideWhenUsed="0"/>
+    <w:lsdException w:name="Medium Shading 1 Accent 6" w:semiHidden="0" w:uiPriority="63" w:unhideWhenUsed="0"/>
+    <w:lsdException w:name="Medium Shading 2 Accent 6" w:semiHidden="0" w:uiPriority="64" w:unhideWhenUsed="0"/>
+    <w:lsdException w:name="Medium List 1 Accent 6" w:semiHidden="0" w:uiPriority="65" w:unhideWhenUsed="0"/>
+    <w:lsdException w:name="Medium List 2 Accent 6" w:semiHidden="0" w:uiPriority="66" w:unhideWhenUsed="0"/>
+    <w:lsdException w:name="Medium Grid 1 Accent 6" w:semiHidden="0" w:uiPriority="67" w:unhideWhenUsed="0"/>
+    <w:lsdException w:name="Medium Grid 2 Accent 6" w:semiHidden="0" w:uiPriority="68" w:unhideWhenUsed="0"/>
+    <w:lsdException w:name="Medium Grid 3 Accent 6" w:semiHidden="0" w:uiPriority="69" w:unhideWhenUsed="0"/>
+    <w:lsdException w:name="Dark List Accent 6" w:semiHidden="0" w:uiPriority="70" w:unhideWhenUsed="0"/>
+    <w:lsdException w:name="Colorful Shading Accent 6" w:semiHidden="0" w:uiPriority="71" w:unhideWhenUsed="0"/>
+    <w:lsdException w:name="Colorful List Accent 6" w:semiHidden="0" w:uiPriority="72" w:unhideWhenUsed="0"/>
+    <w:lsdException w:name="Colorful Grid Accent 6" w:semiHidden="0" w:uiPriority="73" w:unhideWhenUsed="0"/>
+    <w:lsdException w:name="Subtle Emphasis" w:semiHidden="0" w:uiPriority="19" w:unhideWhenUsed="0" w:qFormat="1"/>
+    <w:lsdException w:name="Intense Emphasis" w:semiHidden="0" w:uiPriority="21" w:unhideWhenUsed="0" w:qFormat="1"/>
+    <w:lsdException w:name="Subtle Reference" w:semiHidden="0" w:uiPriority="31" w:unhideWhenUsed="0" w:qFormat="1"/>
+    <w:lsdException w:name="Intense Reference" w:semiHidden="0" w:uiPriority="32" w:unhideWhenUsed="0" w:qFormat="1"/>
+    <w:lsdException w:name="Book Title" w:semiHidden="0" w:uiPriority="33" w:unhideWhenUsed="0" w:qFormat="1"/>
+    <w:lsdException w:name="Bibliography" w:uiPriority="37"/>
+    <w:lsdException w:name="TOC Heading" w:uiPriority="39" w:qFormat="1"/>
   </w:latentStyles>
   <w:style w:type="paragraph" w:default="1" w:styleId="Normal">
     <w:name w:val="Normal"/>
@@ -2255,6 +2217,422 @@
         <w:tab w:val="right" w:leader="dot" w:pos="8504"/>
       </w:tabs>
     </w:pPr>
+  </w:style>
+  <w:style w:type="paragraph" w:styleId="Textodebalo">
+    <w:name w:val="Balloon Text"/>
+    <w:basedOn w:val="Normal"/>
+    <w:link w:val="TextodebaloChar"/>
+    <w:uiPriority w:val="99"/>
+    <w:semiHidden/>
+    <w:unhideWhenUsed/>
+    <w:rsid w:val="00924B87"/>
+    <w:pPr>
+      <w:spacing w:after="0" w:line="240" w:lineRule="auto"/>
+    </w:pPr>
+    <w:rPr>
+      <w:rFonts w:ascii="Tahoma" w:hAnsi="Tahoma" w:cs="Tahoma"/>
+      <w:sz w:val="16"/>
+      <w:szCs w:val="16"/>
+    </w:rPr>
+  </w:style>
+  <w:style w:type="character" w:customStyle="1" w:styleId="TextodebaloChar">
+    <w:name w:val="Texto de balão Char"/>
+    <w:basedOn w:val="Fontepargpadro"/>
+    <w:link w:val="Textodebalo"/>
+    <w:uiPriority w:val="99"/>
+    <w:semiHidden/>
+    <w:rsid w:val="00924B87"/>
+    <w:rPr>
+      <w:rFonts w:ascii="Tahoma" w:hAnsi="Tahoma" w:cs="Tahoma"/>
+      <w:sz w:val="16"/>
+      <w:szCs w:val="16"/>
+    </w:rPr>
+  </w:style>
+</w:styles>
+</file>
+
+<file path=word/stylesWithEffects.xml><?xml version="1.0" encoding="utf-8"?>
+<w:styles xmlns:wpc="http://schemas.microsoft.com/office/word/2010/wordprocessingCanvas" xmlns:mc="http://schemas.openxmlformats.org/markup-compatibility/2006" xmlns:o="urn:schemas-microsoft-com:office:office" xmlns:r="http://schemas.openxmlformats.org/officeDocument/2006/relationships" xmlns:m="http://schemas.openxmlformats.org/officeDocument/2006/math" xmlns:v="urn:schemas-microsoft-com:vml" xmlns:wp14="http://schemas.microsoft.com/office/word/2010/wordprocessingDrawing" xmlns:wp="http://schemas.openxmlformats.org/drawingml/2006/wordprocessingDrawing" xmlns:w10="urn:schemas-microsoft-com:office:word" xmlns:w="http://schemas.openxmlformats.org/wordprocessingml/2006/main" xmlns:w14="http://schemas.microsoft.com/office/word/2010/wordml" xmlns:wpg="http://schemas.microsoft.com/office/word/2010/wordprocessingGroup" xmlns:wpi="http://schemas.microsoft.com/office/word/2010/wordprocessingInk" xmlns:wne="http://schemas.microsoft.com/office/word/2006/wordml" xmlns:wps="http://schemas.microsoft.com/office/word/2010/wordprocessingShape" mc:Ignorable="w14 wp14">
+  <w:docDefaults>
+    <w:rPrDefault>
+      <w:rPr>
+        <w:rFonts w:asciiTheme="minorHAnsi" w:eastAsiaTheme="minorHAnsi" w:hAnsiTheme="minorHAnsi" w:cstheme="minorBidi"/>
+        <w:sz w:val="22"/>
+        <w:szCs w:val="22"/>
+        <w:lang w:val="pt-BR" w:eastAsia="en-US" w:bidi="ar-SA"/>
+      </w:rPr>
+    </w:rPrDefault>
+    <w:pPrDefault/>
+  </w:docDefaults>
+  <w:latentStyles w:defLockedState="0" w:defUIPriority="99" w:defSemiHidden="1" w:defUnhideWhenUsed="1" w:defQFormat="0" w:count="267">
+    <w:lsdException w:name="Normal" w:semiHidden="0" w:uiPriority="0" w:unhideWhenUsed="0" w:qFormat="1"/>
+    <w:lsdException w:name="heading 1" w:semiHidden="0" w:uiPriority="9" w:unhideWhenUsed="0" w:qFormat="1"/>
+    <w:lsdException w:name="heading 2" w:uiPriority="9" w:qFormat="1"/>
+    <w:lsdException w:name="heading 3" w:uiPriority="9" w:qFormat="1"/>
+    <w:lsdException w:name="heading 4" w:uiPriority="9" w:qFormat="1"/>
+    <w:lsdException w:name="heading 5" w:uiPriority="9" w:qFormat="1"/>
+    <w:lsdException w:name="heading 6" w:uiPriority="9" w:qFormat="1"/>
+    <w:lsdException w:name="heading 7" w:uiPriority="9" w:qFormat="1"/>
+    <w:lsdException w:name="heading 8" w:uiPriority="9" w:qFormat="1"/>
+    <w:lsdException w:name="heading 9" w:uiPriority="9" w:qFormat="1"/>
+    <w:lsdException w:name="toc 1" w:uiPriority="39"/>
+    <w:lsdException w:name="toc 2" w:uiPriority="39"/>
+    <w:lsdException w:name="toc 3" w:uiPriority="39"/>
+    <w:lsdException w:name="toc 4" w:uiPriority="39"/>
+    <w:lsdException w:name="toc 5" w:uiPriority="39"/>
+    <w:lsdException w:name="toc 6" w:uiPriority="39"/>
+    <w:lsdException w:name="toc 7" w:uiPriority="39"/>
+    <w:lsdException w:name="toc 8" w:uiPriority="39"/>
+    <w:lsdException w:name="toc 9" w:uiPriority="39"/>
+    <w:lsdException w:name="caption" w:uiPriority="35" w:qFormat="1"/>
+    <w:lsdException w:name="Title" w:semiHidden="0" w:uiPriority="10" w:unhideWhenUsed="0" w:qFormat="1"/>
+    <w:lsdException w:name="Default Paragraph Font" w:uiPriority="1"/>
+    <w:lsdException w:name="Subtitle" w:semiHidden="0" w:uiPriority="11" w:unhideWhenUsed="0" w:qFormat="1"/>
+    <w:lsdException w:name="Strong" w:semiHidden="0" w:uiPriority="22" w:unhideWhenUsed="0" w:qFormat="1"/>
+    <w:lsdException w:name="Emphasis" w:semiHidden="0" w:uiPriority="20" w:unhideWhenUsed="0" w:qFormat="1"/>
+    <w:lsdException w:name="Table Grid" w:semiHidden="0" w:uiPriority="39" w:unhideWhenUsed="0"/>
+    <w:lsdException w:name="Placeholder Text" w:unhideWhenUsed="0"/>
+    <w:lsdException w:name="No Spacing" w:semiHidden="0" w:uiPriority="1" w:unhideWhenUsed="0" w:qFormat="1"/>
+    <w:lsdException w:name="Light Shading" w:semiHidden="0" w:uiPriority="60" w:unhideWhenUsed="0"/>
+    <w:lsdException w:name="Light List" w:semiHidden="0" w:uiPriority="61" w:unhideWhenUsed="0"/>
+    <w:lsdException w:name="Light Grid" w:semiHidden="0" w:uiPriority="62" w:unhideWhenUsed="0"/>
+    <w:lsdException w:name="Medium Shading 1" w:semiHidden="0" w:uiPriority="63" w:unhideWhenUsed="0"/>
+    <w:lsdException w:name="Medium Shading 2" w:semiHidden="0" w:uiPriority="64" w:unhideWhenUsed="0"/>
+    <w:lsdException w:name="Medium List 1" w:semiHidden="0" w:uiPriority="65" w:unhideWhenUsed="0"/>
+    <w:lsdException w:name="Medium List 2" w:semiHidden="0" w:uiPriority="66" w:unhideWhenUsed="0"/>
+    <w:lsdException w:name="Medium Grid 1" w:semiHidden="0" w:uiPriority="67" w:unhideWhenUsed="0"/>
+    <w:lsdException w:name="Medium Grid 2" w:semiHidden="0" w:uiPriority="68" w:unhideWhenUsed="0"/>
+    <w:lsdException w:name="Medium Grid 3" w:semiHidden="0" w:uiPriority="69" w:unhideWhenUsed="0"/>
+    <w:lsdException w:name="Dark List" w:semiHidden="0" w:uiPriority="70" w:unhideWhenUsed="0"/>
+    <w:lsdException w:name="Colorful Shading" w:semiHidden="0" w:uiPriority="71" w:unhideWhenUsed="0"/>
+    <w:lsdException w:name="Colorful List" w:semiHidden="0" w:uiPriority="72" w:unhideWhenUsed="0"/>
+    <w:lsdException w:name="Colorful Grid" w:semiHidden="0" w:uiPriority="73" w:unhideWhenUsed="0"/>
+    <w:lsdException w:name="Light Shading Accent 1" w:semiHidden="0" w:uiPriority="60" w:unhideWhenUsed="0"/>
+    <w:lsdException w:name="Light List Accent 1" w:semiHidden="0" w:uiPriority="61" w:unhideWhenUsed="0"/>
+    <w:lsdException w:name="Light Grid Accent 1" w:semiHidden="0" w:uiPriority="62" w:unhideWhenUsed="0"/>
+    <w:lsdException w:name="Medium Shading 1 Accent 1" w:semiHidden="0" w:uiPriority="63" w:unhideWhenUsed="0"/>
+    <w:lsdException w:name="Medium Shading 2 Accent 1" w:semiHidden="0" w:uiPriority="64" w:unhideWhenUsed="0"/>
+    <w:lsdException w:name="Medium List 1 Accent 1" w:semiHidden="0" w:uiPriority="65" w:unhideWhenUsed="0"/>
+    <w:lsdException w:name="Revision" w:unhideWhenUsed="0"/>
+    <w:lsdException w:name="List Paragraph" w:semiHidden="0" w:uiPriority="34" w:unhideWhenUsed="0" w:qFormat="1"/>
+    <w:lsdException w:name="Quote" w:semiHidden="0" w:uiPriority="29" w:unhideWhenUsed="0" w:qFormat="1"/>
+    <w:lsdException w:name="Intense Quote" w:semiHidden="0" w:uiPriority="30" w:unhideWhenUsed="0" w:qFormat="1"/>
+    <w:lsdException w:name="Medium List 2 Accent 1" w:semiHidden="0" w:uiPriority="66" w:unhideWhenUsed="0"/>
+    <w:lsdException w:name="Medium Grid 1 Accent 1" w:semiHidden="0" w:uiPriority="67" w:unhideWhenUsed="0"/>
+    <w:lsdException w:name="Medium Grid 2 Accent 1" w:semiHidden="0" w:uiPriority="68" w:unhideWhenUsed="0"/>
+    <w:lsdException w:name="Medium Grid 3 Accent 1" w:semiHidden="0" w:uiPriority="69" w:unhideWhenUsed="0"/>
+    <w:lsdException w:name="Dark List Accent 1" w:semiHidden="0" w:uiPriority="70" w:unhideWhenUsed="0"/>
+    <w:lsdException w:name="Colorful Shading Accent 1" w:semiHidden="0" w:uiPriority="71" w:unhideWhenUsed="0"/>
+    <w:lsdException w:name="Colorful List Accent 1" w:semiHidden="0" w:uiPriority="72" w:unhideWhenUsed="0"/>
+    <w:lsdException w:name="Colorful Grid Accent 1" w:semiHidden="0" w:uiPriority="73" w:unhideWhenUsed="0"/>
+    <w:lsdException w:name="Light Shading Accent 2" w:semiHidden="0" w:uiPriority="60" w:unhideWhenUsed="0"/>
+    <w:lsdException w:name="Light List Accent 2" w:semiHidden="0" w:uiPriority="61" w:unhideWhenUsed="0"/>
+    <w:lsdException w:name="Light Grid Accent 2" w:semiHidden="0" w:uiPriority="62" w:unhideWhenUsed="0"/>
+    <w:lsdException w:name="Medium Shading 1 Accent 2" w:semiHidden="0" w:uiPriority="63" w:unhideWhenUsed="0"/>
+    <w:lsdException w:name="Medium Shading 2 Accent 2" w:semiHidden="0" w:uiPriority="64" w:unhideWhenUsed="0"/>
+    <w:lsdException w:name="Medium List 1 Accent 2" w:semiHidden="0" w:uiPriority="65" w:unhideWhenUsed="0"/>
+    <w:lsdException w:name="Medium List 2 Accent 2" w:semiHidden="0" w:uiPriority="66" w:unhideWhenUsed="0"/>
+    <w:lsdException w:name="Medium Grid 1 Accent 2" w:semiHidden="0" w:uiPriority="67" w:unhideWhenUsed="0"/>
+    <w:lsdException w:name="Medium Grid 2 Accent 2" w:semiHidden="0" w:uiPriority="68" w:unhideWhenUsed="0"/>
+    <w:lsdException w:name="Medium Grid 3 Accent 2" w:semiHidden="0" w:uiPriority="69" w:unhideWhenUsed="0"/>
+    <w:lsdException w:name="Dark List Accent 2" w:semiHidden="0" w:uiPriority="70" w:unhideWhenUsed="0"/>
+    <w:lsdException w:name="Colorful Shading Accent 2" w:semiHidden="0" w:uiPriority="71" w:unhideWhenUsed="0"/>
+    <w:lsdException w:name="Colorful List Accent 2" w:semiHidden="0" w:uiPriority="72" w:unhideWhenUsed="0"/>
+    <w:lsdException w:name="Colorful Grid Accent 2" w:semiHidden="0" w:uiPriority="73" w:unhideWhenUsed="0"/>
+    <w:lsdException w:name="Light Shading Accent 3" w:semiHidden="0" w:uiPriority="60" w:unhideWhenUsed="0"/>
+    <w:lsdException w:name="Light List Accent 3" w:semiHidden="0" w:uiPriority="61" w:unhideWhenUsed="0"/>
+    <w:lsdException w:name="Light Grid Accent 3" w:semiHidden="0" w:uiPriority="62" w:unhideWhenUsed="0"/>
+    <w:lsdException w:name="Medium Shading 1 Accent 3" w:semiHidden="0" w:uiPriority="63" w:unhideWhenUsed="0"/>
+    <w:lsdException w:name="Medium Shading 2 Accent 3" w:semiHidden="0" w:uiPriority="64" w:unhideWhenUsed="0"/>
+    <w:lsdException w:name="Medium List 1 Accent 3" w:semiHidden="0" w:uiPriority="65" w:unhideWhenUsed="0"/>
+    <w:lsdException w:name="Medium List 2 Accent 3" w:semiHidden="0" w:uiPriority="66" w:unhideWhenUsed="0"/>
+    <w:lsdException w:name="Medium Grid 1 Accent 3" w:semiHidden="0" w:uiPriority="67" w:unhideWhenUsed="0"/>
+    <w:lsdException w:name="Medium Grid 2 Accent 3" w:semiHidden="0" w:uiPriority="68" w:unhideWhenUsed="0"/>
+    <w:lsdException w:name="Medium Grid 3 Accent 3" w:semiHidden="0" w:uiPriority="69" w:unhideWhenUsed="0"/>
+    <w:lsdException w:name="Dark List Accent 3" w:semiHidden="0" w:uiPriority="70" w:unhideWhenUsed="0"/>
+    <w:lsdException w:name="Colorful Shading Accent 3" w:semiHidden="0" w:uiPriority="71" w:unhideWhenUsed="0"/>
+    <w:lsdException w:name="Colorful List Accent 3" w:semiHidden="0" w:uiPriority="72" w:unhideWhenUsed="0"/>
+    <w:lsdException w:name="Colorful Grid Accent 3" w:semiHidden="0" w:uiPriority="73" w:unhideWhenUsed="0"/>
+    <w:lsdException w:name="Light Shading Accent 4" w:semiHidden="0" w:uiPriority="60" w:unhideWhenUsed="0"/>
+    <w:lsdException w:name="Light List Accent 4" w:semiHidden="0" w:uiPriority="61" w:unhideWhenUsed="0"/>
+    <w:lsdException w:name="Light Grid Accent 4" w:semiHidden="0" w:uiPriority="62" w:unhideWhenUsed="0"/>
+    <w:lsdException w:name="Medium Shading 1 Accent 4" w:semiHidden="0" w:uiPriority="63" w:unhideWhenUsed="0"/>
+    <w:lsdException w:name="Medium Shading 2 Accent 4" w:semiHidden="0" w:uiPriority="64" w:unhideWhenUsed="0"/>
+    <w:lsdException w:name="Medium List 1 Accent 4" w:semiHidden="0" w:uiPriority="65" w:unhideWhenUsed="0"/>
+    <w:lsdException w:name="Medium List 2 Accent 4" w:semiHidden="0" w:uiPriority="66" w:unhideWhenUsed="0"/>
+    <w:lsdException w:name="Medium Grid 1 Accent 4" w:semiHidden="0" w:uiPriority="67" w:unhideWhenUsed="0"/>
+    <w:lsdException w:name="Medium Grid 2 Accent 4" w:semiHidden="0" w:uiPriority="68" w:unhideWhenUsed="0"/>
+    <w:lsdException w:name="Medium Grid 3 Accent 4" w:semiHidden="0" w:uiPriority="69" w:unhideWhenUsed="0"/>
+    <w:lsdException w:name="Dark List Accent 4" w:semiHidden="0" w:uiPriority="70" w:unhideWhenUsed="0"/>
+    <w:lsdException w:name="Colorful Shading Accent 4" w:semiHidden="0" w:uiPriority="71" w:unhideWhenUsed="0"/>
+    <w:lsdException w:name="Colorful List Accent 4" w:semiHidden="0" w:uiPriority="72" w:unhideWhenUsed="0"/>
+    <w:lsdException w:name="Colorful Grid Accent 4" w:semiHidden="0" w:uiPriority="73" w:unhideWhenUsed="0"/>
+    <w:lsdException w:name="Light Shading Accent 5" w:semiHidden="0" w:uiPriority="60" w:unhideWhenUsed="0"/>
+    <w:lsdException w:name="Light List Accent 5" w:semiHidden="0" w:uiPriority="61" w:unhideWhenUsed="0"/>
+    <w:lsdException w:name="Light Grid Accent 5" w:semiHidden="0" w:uiPriority="62" w:unhideWhenUsed="0"/>
+    <w:lsdException w:name="Medium Shading 1 Accent 5" w:semiHidden="0" w:uiPriority="63" w:unhideWhenUsed="0"/>
+    <w:lsdException w:name="Medium Shading 2 Accent 5" w:semiHidden="0" w:uiPriority="64" w:unhideWhenUsed="0"/>
+    <w:lsdException w:name="Medium List 1 Accent 5" w:semiHidden="0" w:uiPriority="65" w:unhideWhenUsed="0"/>
+    <w:lsdException w:name="Medium List 2 Accent 5" w:semiHidden="0" w:uiPriority="66" w:unhideWhenUsed="0"/>
+    <w:lsdException w:name="Medium Grid 1 Accent 5" w:semiHidden="0" w:uiPriority="67" w:unhideWhenUsed="0"/>
+    <w:lsdException w:name="Medium Grid 2 Accent 5" w:semiHidden="0" w:uiPriority="68" w:unhideWhenUsed="0"/>
+    <w:lsdException w:name="Medium Grid 3 Accent 5" w:semiHidden="0" w:uiPriority="69" w:unhideWhenUsed="0"/>
+    <w:lsdException w:name="Dark List Accent 5" w:semiHidden="0" w:uiPriority="70" w:unhideWhenUsed="0"/>
+    <w:lsdException w:name="Colorful Shading Accent 5" w:semiHidden="0" w:uiPriority="71" w:unhideWhenUsed="0"/>
+    <w:lsdException w:name="Colorful List Accent 5" w:semiHidden="0" w:uiPriority="72" w:unhideWhenUsed="0"/>
+    <w:lsdException w:name="Colorful Grid Accent 5" w:semiHidden="0" w:uiPriority="73" w:unhideWhenUsed="0"/>
+    <w:lsdException w:name="Light Shading Accent 6" w:semiHidden="0" w:uiPriority="60" w:unhideWhenUsed="0"/>
+    <w:lsdException w:name="Light List Accent 6" w:semiHidden="0" w:uiPriority="61" w:unhideWhenUsed="0"/>
+    <w:lsdException w:name="Light Grid Accent 6" w:semiHidden="0" w:uiPriority="62" w:unhideWhenUsed="0"/>
+    <w:lsdException w:name="Medium Shading 1 Accent 6" w:semiHidden="0" w:uiPriority="63" w:unhideWhenUsed="0"/>
+    <w:lsdException w:name="Medium Shading 2 Accent 6" w:semiHidden="0" w:uiPriority="64" w:unhideWhenUsed="0"/>
+    <w:lsdException w:name="Medium List 1 Accent 6" w:semiHidden="0" w:uiPriority="65" w:unhideWhenUsed="0"/>
+    <w:lsdException w:name="Medium List 2 Accent 6" w:semiHidden="0" w:uiPriority="66" w:unhideWhenUsed="0"/>
+    <w:lsdException w:name="Medium Grid 1 Accent 6" w:semiHidden="0" w:uiPriority="67" w:unhideWhenUsed="0"/>
+    <w:lsdException w:name="Medium Grid 2 Accent 6" w:semiHidden="0" w:uiPriority="68" w:unhideWhenUsed="0"/>
+    <w:lsdException w:name="Medium Grid 3 Accent 6" w:semiHidden="0" w:uiPriority="69" w:unhideWhenUsed="0"/>
+    <w:lsdException w:name="Dark List Accent 6" w:semiHidden="0" w:uiPriority="70" w:unhideWhenUsed="0"/>
+    <w:lsdException w:name="Colorful Shading Accent 6" w:semiHidden="0" w:uiPriority="71" w:unhideWhenUsed="0"/>
+    <w:lsdException w:name="Colorful List Accent 6" w:semiHidden="0" w:uiPriority="72" w:unhideWhenUsed="0"/>
+    <w:lsdException w:name="Colorful Grid Accent 6" w:semiHidden="0" w:uiPriority="73" w:unhideWhenUsed="0"/>
+    <w:lsdException w:name="Subtle Emphasis" w:semiHidden="0" w:uiPriority="19" w:unhideWhenUsed="0" w:qFormat="1"/>
+    <w:lsdException w:name="Intense Emphasis" w:semiHidden="0" w:uiPriority="21" w:unhideWhenUsed="0" w:qFormat="1"/>
+    <w:lsdException w:name="Subtle Reference" w:semiHidden="0" w:uiPriority="31" w:unhideWhenUsed="0" w:qFormat="1"/>
+    <w:lsdException w:name="Intense Reference" w:semiHidden="0" w:uiPriority="32" w:unhideWhenUsed="0" w:qFormat="1"/>
+    <w:lsdException w:name="Book Title" w:semiHidden="0" w:uiPriority="33" w:unhideWhenUsed="0" w:qFormat="1"/>
+    <w:lsdException w:name="Bibliography" w:uiPriority="37"/>
+    <w:lsdException w:name="TOC Heading" w:uiPriority="39" w:qFormat="1"/>
+  </w:latentStyles>
+  <w:style w:type="paragraph" w:default="1" w:styleId="Normal">
+    <w:name w:val="Normal"/>
+    <w:qFormat/>
+    <w:pPr>
+      <w:spacing w:after="160" w:line="259" w:lineRule="auto"/>
+      <w:jc w:val="center"/>
+    </w:pPr>
+  </w:style>
+  <w:style w:type="paragraph" w:styleId="Ttulo1">
+    <w:name w:val="heading 1"/>
+    <w:basedOn w:val="Ttulo"/>
+    <w:next w:val="Corpodetexto"/>
+    <w:qFormat/>
+    <w:pPr>
+      <w:numPr>
+        <w:numId w:val="1"/>
+      </w:numPr>
+      <w:outlineLvl w:val="0"/>
+    </w:pPr>
+    <w:rPr>
+      <w:b/>
+      <w:bCs/>
+      <w:sz w:val="36"/>
+      <w:szCs w:val="36"/>
+    </w:rPr>
+  </w:style>
+  <w:style w:type="character" w:default="1" w:styleId="Fontepargpadro">
+    <w:name w:val="Default Paragraph Font"/>
+    <w:uiPriority w:val="1"/>
+    <w:semiHidden/>
+    <w:unhideWhenUsed/>
+  </w:style>
+  <w:style w:type="table" w:default="1" w:styleId="Tabelanormal">
+    <w:name w:val="Normal Table"/>
+    <w:uiPriority w:val="99"/>
+    <w:semiHidden/>
+    <w:unhideWhenUsed/>
+    <w:tblPr>
+      <w:tblInd w:w="0" w:type="dxa"/>
+      <w:tblCellMar>
+        <w:top w:w="0" w:type="dxa"/>
+        <w:left w:w="108" w:type="dxa"/>
+        <w:bottom w:w="0" w:type="dxa"/>
+        <w:right w:w="108" w:type="dxa"/>
+      </w:tblCellMar>
+    </w:tblPr>
+  </w:style>
+  <w:style w:type="numbering" w:default="1" w:styleId="Semlista">
+    <w:name w:val="No List"/>
+    <w:uiPriority w:val="99"/>
+    <w:semiHidden/>
+    <w:unhideWhenUsed/>
+  </w:style>
+  <w:style w:type="character" w:customStyle="1" w:styleId="CabealhoChar">
+    <w:name w:val="Cabeçalho Char"/>
+    <w:basedOn w:val="Fontepargpadro"/>
+    <w:link w:val="Cabealho"/>
+    <w:uiPriority w:val="99"/>
+    <w:qFormat/>
+    <w:rsid w:val="002B7BDC"/>
+  </w:style>
+  <w:style w:type="character" w:customStyle="1" w:styleId="RodapChar">
+    <w:name w:val="Rodapé Char"/>
+    <w:basedOn w:val="Fontepargpadro"/>
+    <w:link w:val="Rodap"/>
+    <w:uiPriority w:val="99"/>
+    <w:qFormat/>
+    <w:rsid w:val="002B7BDC"/>
+  </w:style>
+  <w:style w:type="character" w:customStyle="1" w:styleId="LinkdaInternet">
+    <w:name w:val="Link da Internet"/>
+    <w:rPr>
+      <w:color w:val="000080"/>
+      <w:u w:val="single"/>
+    </w:rPr>
+  </w:style>
+  <w:style w:type="character" w:customStyle="1" w:styleId="Vnculodendice">
+    <w:name w:val="Vínculo de índice"/>
+    <w:qFormat/>
+  </w:style>
+  <w:style w:type="paragraph" w:styleId="Ttulo">
+    <w:name w:val="Title"/>
+    <w:basedOn w:val="Normal"/>
+    <w:next w:val="Corpodetexto"/>
+    <w:qFormat/>
+    <w:pPr>
+      <w:keepNext/>
+      <w:spacing w:before="240" w:after="120"/>
+    </w:pPr>
+    <w:rPr>
+      <w:rFonts w:ascii="Liberation Sans" w:eastAsia="Noto Sans CJK SC Regular" w:hAnsi="Liberation Sans" w:cs="Lohit Devanagari"/>
+      <w:sz w:val="28"/>
+      <w:szCs w:val="28"/>
+    </w:rPr>
+  </w:style>
+  <w:style w:type="paragraph" w:styleId="Corpodetexto">
+    <w:name w:val="Body Text"/>
+    <w:basedOn w:val="Normal"/>
+    <w:pPr>
+      <w:spacing w:after="140" w:line="288" w:lineRule="auto"/>
+    </w:pPr>
+  </w:style>
+  <w:style w:type="paragraph" w:styleId="Lista">
+    <w:name w:val="List"/>
+    <w:basedOn w:val="Corpodetexto"/>
+    <w:rPr>
+      <w:rFonts w:cs="Lohit Devanagari"/>
+    </w:rPr>
+  </w:style>
+  <w:style w:type="paragraph" w:styleId="Legenda">
+    <w:name w:val="caption"/>
+    <w:basedOn w:val="Normal"/>
+    <w:qFormat/>
+    <w:pPr>
+      <w:suppressLineNumbers/>
+      <w:spacing w:before="120" w:after="120"/>
+    </w:pPr>
+    <w:rPr>
+      <w:rFonts w:cs="Lohit Devanagari"/>
+      <w:i/>
+      <w:iCs/>
+      <w:sz w:val="24"/>
+      <w:szCs w:val="24"/>
+    </w:rPr>
+  </w:style>
+  <w:style w:type="paragraph" w:customStyle="1" w:styleId="ndice">
+    <w:name w:val="Índice"/>
+    <w:basedOn w:val="Normal"/>
+    <w:qFormat/>
+    <w:pPr>
+      <w:suppressLineNumbers/>
+    </w:pPr>
+    <w:rPr>
+      <w:rFonts w:cs="Lohit Devanagari"/>
+    </w:rPr>
+  </w:style>
+  <w:style w:type="paragraph" w:styleId="Cabealho">
+    <w:name w:val="header"/>
+    <w:basedOn w:val="Normal"/>
+    <w:link w:val="CabealhoChar"/>
+    <w:uiPriority w:val="99"/>
+    <w:unhideWhenUsed/>
+    <w:rsid w:val="002B7BDC"/>
+    <w:pPr>
+      <w:tabs>
+        <w:tab w:val="center" w:pos="4252"/>
+        <w:tab w:val="right" w:pos="8504"/>
+      </w:tabs>
+      <w:spacing w:after="0" w:line="240" w:lineRule="auto"/>
+    </w:pPr>
+  </w:style>
+  <w:style w:type="paragraph" w:styleId="Rodap">
+    <w:name w:val="footer"/>
+    <w:basedOn w:val="Normal"/>
+    <w:link w:val="RodapChar"/>
+    <w:uiPriority w:val="99"/>
+    <w:unhideWhenUsed/>
+    <w:rsid w:val="002B7BDC"/>
+    <w:pPr>
+      <w:tabs>
+        <w:tab w:val="center" w:pos="4252"/>
+        <w:tab w:val="right" w:pos="8504"/>
+      </w:tabs>
+      <w:spacing w:after="0" w:line="240" w:lineRule="auto"/>
+    </w:pPr>
+  </w:style>
+  <w:style w:type="paragraph" w:styleId="Subttulo">
+    <w:name w:val="Subtitle"/>
+    <w:basedOn w:val="Ttulo"/>
+    <w:next w:val="Corpodetexto"/>
+    <w:qFormat/>
+    <w:pPr>
+      <w:spacing w:before="60"/>
+    </w:pPr>
+    <w:rPr>
+      <w:sz w:val="36"/>
+      <w:szCs w:val="36"/>
+    </w:rPr>
+  </w:style>
+  <w:style w:type="paragraph" w:styleId="Ttulodendicedeautoridades">
+    <w:name w:val="toa heading"/>
+    <w:basedOn w:val="Ttulo"/>
+    <w:pPr>
+      <w:suppressLineNumbers/>
+    </w:pPr>
+    <w:rPr>
+      <w:b/>
+      <w:bCs/>
+      <w:sz w:val="32"/>
+      <w:szCs w:val="32"/>
+    </w:rPr>
+  </w:style>
+  <w:style w:type="paragraph" w:styleId="Sumrio1">
+    <w:name w:val="toc 1"/>
+    <w:basedOn w:val="ndice"/>
+    <w:pPr>
+      <w:tabs>
+        <w:tab w:val="right" w:leader="dot" w:pos="8504"/>
+      </w:tabs>
+    </w:pPr>
+  </w:style>
+  <w:style w:type="paragraph" w:styleId="Textodebalo">
+    <w:name w:val="Balloon Text"/>
+    <w:basedOn w:val="Normal"/>
+    <w:link w:val="TextodebaloChar"/>
+    <w:uiPriority w:val="99"/>
+    <w:semiHidden/>
+    <w:unhideWhenUsed/>
+    <w:rsid w:val="00924B87"/>
+    <w:pPr>
+      <w:spacing w:after="0" w:line="240" w:lineRule="auto"/>
+    </w:pPr>
+    <w:rPr>
+      <w:rFonts w:ascii="Tahoma" w:hAnsi="Tahoma" w:cs="Tahoma"/>
+      <w:sz w:val="16"/>
+      <w:szCs w:val="16"/>
+    </w:rPr>
+  </w:style>
+  <w:style w:type="character" w:customStyle="1" w:styleId="TextodebaloChar">
+    <w:name w:val="Texto de balão Char"/>
+    <w:basedOn w:val="Fontepargpadro"/>
+    <w:link w:val="Textodebalo"/>
+    <w:uiPriority w:val="99"/>
+    <w:semiHidden/>
+    <w:rsid w:val="00924B87"/>
+    <w:rPr>
+      <w:rFonts w:ascii="Tahoma" w:hAnsi="Tahoma" w:cs="Tahoma"/>
+      <w:sz w:val="16"/>
+      <w:szCs w:val="16"/>
+    </w:rPr>
   </w:style>
 </w:styles>
 </file>
@@ -2514,7 +2892,7 @@
   <a:extraClrSchemeLst/>
   <a:extLst>
     <a:ext uri="{05A4C25C-085E-4340-85A3-A5531E510DB2}">
-      <thm15:themeFamily xmlns:thm15="http://schemas.microsoft.com/office/thememl/2012/main" name="Office Theme" id="{62F939B6-93AF-4DB8-9C6B-D6C7DFDC589F}" vid="{4A3C46E8-61CC-4603-A589-7422A47A8E4A}"/>
+      <thm15:themeFamily xmlns:thm15="http://schemas.microsoft.com/office/thememl/2012/main" xmlns="" name="Office Theme" id="{62F939B6-93AF-4DB8-9C6B-D6C7DFDC589F}" vid="{4A3C46E8-61CC-4603-A589-7422A47A8E4A}"/>
     </a:ext>
   </a:extLst>
 </a:theme>

</xml_diff>

<commit_message>
Adição das fotos do processo de montagem
</commit_message>
<xml_diff>
--- a/docs/3-hardware/descricao_hardware.docx
+++ b/docs/3-hardware/descricao_hardware.docx
@@ -1485,120 +1485,355 @@
           </wp:inline>
         </w:drawing>
       </w:r>
+    </w:p>
+    <w:p>
+      <w:pPr>
+        <w:pStyle w:val="Ttulo1"/>
+      </w:pPr>
+      <w:r>
+        <w:t>Montagem</w:t>
+      </w:r>
+    </w:p>
+    <w:p>
+      <w:pPr>
+        <w:pStyle w:val="Corpodetexto"/>
+        <w:jc w:val="left"/>
+      </w:pPr>
+      <w:r>
+        <w:t xml:space="preserve">Utilizamos um cano de PVC </w:t>
+      </w:r>
+      <w:proofErr w:type="gramStart"/>
+      <w:r>
+        <w:t>30cm</w:t>
+      </w:r>
+      <w:proofErr w:type="gramEnd"/>
+      <w:r>
+        <w:t xml:space="preserve"> de comprimento 4 polegadas de espessura, um </w:t>
+      </w:r>
+      <w:proofErr w:type="spellStart"/>
+      <w:r>
+        <w:t>microsservo</w:t>
+      </w:r>
+      <w:proofErr w:type="spellEnd"/>
+      <w:r>
+        <w:t>, uma garrafa d`agua de 5 litros</w:t>
+      </w:r>
+      <w:r>
+        <w:t>,</w:t>
+      </w:r>
+      <w:r>
+        <w:t xml:space="preserve"> um pote para armazenar a ração</w:t>
+      </w:r>
+      <w:r>
+        <w:t xml:space="preserve"> e um CD</w:t>
+      </w:r>
+      <w:r>
+        <w:t>.</w:t>
+      </w:r>
+    </w:p>
+    <w:p>
+      <w:pPr>
+        <w:pStyle w:val="Corpodetexto"/>
+        <w:jc w:val="left"/>
+      </w:pPr>
+      <w:r>
+        <w:t xml:space="preserve">Fizemos um corte de </w:t>
+      </w:r>
+      <w:proofErr w:type="gramStart"/>
+      <w:r>
+        <w:t>2cm</w:t>
+      </w:r>
+      <w:proofErr w:type="gramEnd"/>
+      <w:r>
+        <w:t xml:space="preserve"> de espessura à uma distância de 10cm da borda do cano de PVC .</w:t>
+      </w:r>
+    </w:p>
+    <w:p>
+      <w:pPr>
+        <w:pStyle w:val="Corpodetexto"/>
+        <w:jc w:val="left"/>
+      </w:pPr>
+      <w:r>
+        <w:t xml:space="preserve">Utilizamos a tampa da garrafa </w:t>
+      </w:r>
+      <w:r>
+        <w:t>como suporte para o servo, foi colado junto ao cano de PVC, encostado ao corte no cano.</w:t>
+      </w:r>
+    </w:p>
+    <w:p>
+      <w:pPr>
+        <w:pStyle w:val="Corpodetexto"/>
+        <w:jc w:val="left"/>
+      </w:pPr>
+      <w:r>
+        <w:t xml:space="preserve">Cortamos o CD no formato do cano para fechar a passagem e colamos com </w:t>
+      </w:r>
+      <w:proofErr w:type="spellStart"/>
+      <w:r>
+        <w:t>super</w:t>
+      </w:r>
+      <w:proofErr w:type="spellEnd"/>
+      <w:r>
+        <w:t xml:space="preserve"> </w:t>
+      </w:r>
+      <w:proofErr w:type="spellStart"/>
+      <w:r>
+        <w:t>bonder</w:t>
+      </w:r>
+      <w:proofErr w:type="spellEnd"/>
+      <w:r>
+        <w:t xml:space="preserve"> no servo.</w:t>
+      </w:r>
+    </w:p>
+    <w:p>
+      <w:pPr>
+        <w:pStyle w:val="Corpodetexto"/>
+        <w:jc w:val="left"/>
+      </w:pPr>
+      <w:r>
+        <w:t>Através do comando da aplicação o servo é acionado e libera a passagem pelo cano deixando que a ração chegue até o pote.</w:t>
+      </w:r>
+    </w:p>
+    <w:p>
+      <w:pPr>
+        <w:pStyle w:val="Corpodetexto"/>
+        <w:jc w:val="left"/>
+      </w:pPr>
+    </w:p>
+    <w:p>
+      <w:pPr>
+        <w:pStyle w:val="Corpodetexto"/>
+        <w:jc w:val="left"/>
+      </w:pPr>
+      <w:r>
+        <w:rPr>
+          <w:noProof/>
+          <w:lang w:eastAsia="pt-BR"/>
+        </w:rPr>
+        <w:lastRenderedPageBreak/>
+        <w:drawing>
+          <wp:inline distT="0" distB="0" distL="0" distR="0">
+            <wp:extent cx="2600325" cy="3467100"/>
+            <wp:effectExtent l="0" t="0" r="9525" b="0"/>
+            <wp:docPr id="8" name="Imagem 8" descr="https://scontent-gru2-2.xx.fbcdn.net/v/t1.15752-9/34722880_1737957582958999_5370382568107540480_n.jpg?_nc_cat=0&amp;oh=01281b9e2cfccababe3276edb75ac329&amp;oe=5BC2F663"/>
+            <wp:cNvGraphicFramePr>
+              <a:graphicFrameLocks xmlns:a="http://schemas.openxmlformats.org/drawingml/2006/main" noChangeAspect="1"/>
+            </wp:cNvGraphicFramePr>
+            <a:graphic xmlns:a="http://schemas.openxmlformats.org/drawingml/2006/main">
+              <a:graphicData uri="http://schemas.openxmlformats.org/drawingml/2006/picture">
+                <pic:pic xmlns:pic="http://schemas.openxmlformats.org/drawingml/2006/picture">
+                  <pic:nvPicPr>
+                    <pic:cNvPr id="0" name="Picture 1" descr="https://scontent-gru2-2.xx.fbcdn.net/v/t1.15752-9/34722880_1737957582958999_5370382568107540480_n.jpg?_nc_cat=0&amp;oh=01281b9e2cfccababe3276edb75ac329&amp;oe=5BC2F663"/>
+                    <pic:cNvPicPr>
+                      <a:picLocks noChangeAspect="1" noChangeArrowheads="1"/>
+                    </pic:cNvPicPr>
+                  </pic:nvPicPr>
+                  <pic:blipFill>
+                    <a:blip r:embed="rId20" cstate="print">
+                      <a:extLst>
+                        <a:ext uri="{28A0092B-C50C-407E-A947-70E740481C1C}">
+                          <a14:useLocalDpi xmlns:a14="http://schemas.microsoft.com/office/drawing/2010/main" val="0"/>
+                        </a:ext>
+                      </a:extLst>
+                    </a:blip>
+                    <a:srcRect/>
+                    <a:stretch>
+                      <a:fillRect/>
+                    </a:stretch>
+                  </pic:blipFill>
+                  <pic:spPr bwMode="auto">
+                    <a:xfrm>
+                      <a:off x="0" y="0"/>
+                      <a:ext cx="2603843" cy="3471791"/>
+                    </a:xfrm>
+                    <a:prstGeom prst="rect">
+                      <a:avLst/>
+                    </a:prstGeom>
+                    <a:noFill/>
+                    <a:ln>
+                      <a:noFill/>
+                    </a:ln>
+                  </pic:spPr>
+                </pic:pic>
+              </a:graphicData>
+            </a:graphic>
+          </wp:inline>
+        </w:drawing>
+      </w:r>
+      <w:r>
+        <w:rPr>
+          <w:noProof/>
+          <w:lang w:eastAsia="pt-BR"/>
+        </w:rPr>
+        <w:drawing>
+          <wp:inline distT="0" distB="0" distL="0" distR="0">
+            <wp:extent cx="2597944" cy="3463926"/>
+            <wp:effectExtent l="0" t="0" r="0" b="3175"/>
+            <wp:docPr id="10" name="Imagem 10" descr="https://scontent-gru2-2.xx.fbcdn.net/v/t1.15752-9/34813365_1737957566292334_8246465095266205696_n.jpg?_nc_cat=0&amp;oh=bf0c6b7749f4d1ea4ca00187444edd93&amp;oe=5BB8A8A0"/>
+            <wp:cNvGraphicFramePr>
+              <a:graphicFrameLocks xmlns:a="http://schemas.openxmlformats.org/drawingml/2006/main" noChangeAspect="1"/>
+            </wp:cNvGraphicFramePr>
+            <a:graphic xmlns:a="http://schemas.openxmlformats.org/drawingml/2006/main">
+              <a:graphicData uri="http://schemas.openxmlformats.org/drawingml/2006/picture">
+                <pic:pic xmlns:pic="http://schemas.openxmlformats.org/drawingml/2006/picture">
+                  <pic:nvPicPr>
+                    <pic:cNvPr id="0" name="Picture 3" descr="https://scontent-gru2-2.xx.fbcdn.net/v/t1.15752-9/34813365_1737957566292334_8246465095266205696_n.jpg?_nc_cat=0&amp;oh=bf0c6b7749f4d1ea4ca00187444edd93&amp;oe=5BB8A8A0"/>
+                    <pic:cNvPicPr>
+                      <a:picLocks noChangeAspect="1" noChangeArrowheads="1"/>
+                    </pic:cNvPicPr>
+                  </pic:nvPicPr>
+                  <pic:blipFill>
+                    <a:blip r:embed="rId21" cstate="print">
+                      <a:extLst>
+                        <a:ext uri="{28A0092B-C50C-407E-A947-70E740481C1C}">
+                          <a14:useLocalDpi xmlns:a14="http://schemas.microsoft.com/office/drawing/2010/main" val="0"/>
+                        </a:ext>
+                      </a:extLst>
+                    </a:blip>
+                    <a:srcRect/>
+                    <a:stretch>
+                      <a:fillRect/>
+                    </a:stretch>
+                  </pic:blipFill>
+                  <pic:spPr bwMode="auto">
+                    <a:xfrm>
+                      <a:off x="0" y="0"/>
+                      <a:ext cx="2599878" cy="3466504"/>
+                    </a:xfrm>
+                    <a:prstGeom prst="rect">
+                      <a:avLst/>
+                    </a:prstGeom>
+                    <a:noFill/>
+                    <a:ln>
+                      <a:noFill/>
+                    </a:ln>
+                  </pic:spPr>
+                </pic:pic>
+              </a:graphicData>
+            </a:graphic>
+          </wp:inline>
+        </w:drawing>
+      </w:r>
+    </w:p>
+    <w:p>
+      <w:pPr>
+        <w:pStyle w:val="Corpodetexto"/>
+        <w:jc w:val="left"/>
+      </w:pPr>
+      <w:r>
+        <w:rPr>
+          <w:noProof/>
+          <w:lang w:eastAsia="pt-BR"/>
+        </w:rPr>
+        <w:drawing>
+          <wp:inline distT="0" distB="0" distL="0" distR="0">
+            <wp:extent cx="2600325" cy="3467099"/>
+            <wp:effectExtent l="0" t="0" r="0" b="635"/>
+            <wp:docPr id="11" name="Imagem 11" descr="https://scontent-gru2-2.xx.fbcdn.net/v/t1.15752-9/34728534_1737957646292326_2023271815115177984_n.jpg?_nc_cat=0&amp;oh=28eb242e615c2c17dc1e9479420edbb5&amp;oe=5BB89CC8"/>
+            <wp:cNvGraphicFramePr>
+              <a:graphicFrameLocks xmlns:a="http://schemas.openxmlformats.org/drawingml/2006/main" noChangeAspect="1"/>
+            </wp:cNvGraphicFramePr>
+            <a:graphic xmlns:a="http://schemas.openxmlformats.org/drawingml/2006/main">
+              <a:graphicData uri="http://schemas.openxmlformats.org/drawingml/2006/picture">
+                <pic:pic xmlns:pic="http://schemas.openxmlformats.org/drawingml/2006/picture">
+                  <pic:nvPicPr>
+                    <pic:cNvPr id="0" name="Picture 5" descr="https://scontent-gru2-2.xx.fbcdn.net/v/t1.15752-9/34728534_1737957646292326_2023271815115177984_n.jpg?_nc_cat=0&amp;oh=28eb242e615c2c17dc1e9479420edbb5&amp;oe=5BB89CC8"/>
+                    <pic:cNvPicPr>
+                      <a:picLocks noChangeAspect="1" noChangeArrowheads="1"/>
+                    </pic:cNvPicPr>
+                  </pic:nvPicPr>
+                  <pic:blipFill>
+                    <a:blip r:embed="rId22" cstate="print">
+                      <a:extLst>
+                        <a:ext uri="{28A0092B-C50C-407E-A947-70E740481C1C}">
+                          <a14:useLocalDpi xmlns:a14="http://schemas.microsoft.com/office/drawing/2010/main" val="0"/>
+                        </a:ext>
+                      </a:extLst>
+                    </a:blip>
+                    <a:srcRect/>
+                    <a:stretch>
+                      <a:fillRect/>
+                    </a:stretch>
+                  </pic:blipFill>
+                  <pic:spPr bwMode="auto">
+                    <a:xfrm>
+                      <a:off x="0" y="0"/>
+                      <a:ext cx="2604713" cy="3472950"/>
+                    </a:xfrm>
+                    <a:prstGeom prst="rect">
+                      <a:avLst/>
+                    </a:prstGeom>
+                    <a:noFill/>
+                    <a:ln>
+                      <a:noFill/>
+                    </a:ln>
+                  </pic:spPr>
+                </pic:pic>
+              </a:graphicData>
+            </a:graphic>
+          </wp:inline>
+        </w:drawing>
+      </w:r>
+      <w:r>
+        <w:rPr>
+          <w:noProof/>
+          <w:lang w:eastAsia="pt-BR"/>
+        </w:rPr>
+        <w:drawing>
+          <wp:inline distT="0" distB="0" distL="0" distR="0">
+            <wp:extent cx="2595563" cy="3460749"/>
+            <wp:effectExtent l="0" t="0" r="0" b="6985"/>
+            <wp:docPr id="12" name="Imagem 12" descr="https://scontent-gru2-2.xx.fbcdn.net/v/t1.15752-9/34722883_1737960142958743_1199947655581532160_n.jpg?_nc_cat=0&amp;oh=39f585f99a1774b881b1d48ce0a643cc&amp;oe=5B7B2D33"/>
+            <wp:cNvGraphicFramePr>
+              <a:graphicFrameLocks xmlns:a="http://schemas.openxmlformats.org/drawingml/2006/main" noChangeAspect="1"/>
+            </wp:cNvGraphicFramePr>
+            <a:graphic xmlns:a="http://schemas.openxmlformats.org/drawingml/2006/main">
+              <a:graphicData uri="http://schemas.openxmlformats.org/drawingml/2006/picture">
+                <pic:pic xmlns:pic="http://schemas.openxmlformats.org/drawingml/2006/picture">
+                  <pic:nvPicPr>
+                    <pic:cNvPr id="0" name="Picture 7" descr="https://scontent-gru2-2.xx.fbcdn.net/v/t1.15752-9/34722883_1737960142958743_1199947655581532160_n.jpg?_nc_cat=0&amp;oh=39f585f99a1774b881b1d48ce0a643cc&amp;oe=5B7B2D33"/>
+                    <pic:cNvPicPr>
+                      <a:picLocks noChangeAspect="1" noChangeArrowheads="1"/>
+                    </pic:cNvPicPr>
+                  </pic:nvPicPr>
+                  <pic:blipFill>
+                    <a:blip r:embed="rId23" cstate="print">
+                      <a:extLst>
+                        <a:ext uri="{28A0092B-C50C-407E-A947-70E740481C1C}">
+                          <a14:useLocalDpi xmlns:a14="http://schemas.microsoft.com/office/drawing/2010/main" val="0"/>
+                        </a:ext>
+                      </a:extLst>
+                    </a:blip>
+                    <a:srcRect/>
+                    <a:stretch>
+                      <a:fillRect/>
+                    </a:stretch>
+                  </pic:blipFill>
+                  <pic:spPr bwMode="auto">
+                    <a:xfrm>
+                      <a:off x="0" y="0"/>
+                      <a:ext cx="2600512" cy="3467348"/>
+                    </a:xfrm>
+                    <a:prstGeom prst="rect">
+                      <a:avLst/>
+                    </a:prstGeom>
+                    <a:noFill/>
+                    <a:ln>
+                      <a:noFill/>
+                    </a:ln>
+                  </pic:spPr>
+                </pic:pic>
+              </a:graphicData>
+            </a:graphic>
+          </wp:inline>
+        </w:drawing>
+      </w:r>
       <w:bookmarkStart w:id="6" w:name="_GoBack"/>
       <w:bookmarkEnd w:id="6"/>
     </w:p>
-    <w:p>
-      <w:pPr>
-        <w:pStyle w:val="Ttulo1"/>
-      </w:pPr>
-      <w:r>
-        <w:t>Montagem</w:t>
-      </w:r>
-    </w:p>
-    <w:p>
-      <w:pPr>
-        <w:pStyle w:val="Corpodetexto"/>
-        <w:jc w:val="left"/>
-      </w:pPr>
-      <w:r>
-        <w:t xml:space="preserve">Utilizamos um cano de PVC </w:t>
-      </w:r>
-      <w:proofErr w:type="gramStart"/>
-      <w:r>
-        <w:t>30cm</w:t>
-      </w:r>
-      <w:proofErr w:type="gramEnd"/>
-      <w:r>
-        <w:t xml:space="preserve"> de comprimento 4 polegadas de espessura, um </w:t>
-      </w:r>
-      <w:proofErr w:type="spellStart"/>
-      <w:r>
-        <w:t>microsservo</w:t>
-      </w:r>
-      <w:proofErr w:type="spellEnd"/>
-      <w:r>
-        <w:t>, uma garrafa d`agua de 5 litros</w:t>
-      </w:r>
-      <w:r>
-        <w:t>,</w:t>
-      </w:r>
-      <w:r>
-        <w:t xml:space="preserve"> um pote para armazenar a ração</w:t>
-      </w:r>
-      <w:r>
-        <w:t xml:space="preserve"> e um CD</w:t>
-      </w:r>
-      <w:r>
-        <w:t>.</w:t>
-      </w:r>
-    </w:p>
-    <w:p>
-      <w:pPr>
-        <w:pStyle w:val="Corpodetexto"/>
-        <w:jc w:val="left"/>
-      </w:pPr>
-      <w:r>
-        <w:t xml:space="preserve">Fizemos um corte de </w:t>
-      </w:r>
-      <w:proofErr w:type="gramStart"/>
-      <w:r>
-        <w:t>2cm</w:t>
-      </w:r>
-      <w:proofErr w:type="gramEnd"/>
-      <w:r>
-        <w:t xml:space="preserve"> de espessura à uma distância de 10cm da borda do cano de PVC .</w:t>
-      </w:r>
-    </w:p>
-    <w:p>
-      <w:pPr>
-        <w:pStyle w:val="Corpodetexto"/>
-        <w:jc w:val="left"/>
-      </w:pPr>
-      <w:r>
-        <w:t xml:space="preserve">Utilizamos a tampa da garrafa </w:t>
-      </w:r>
-      <w:r>
-        <w:t>como suporte para o servo, foi colado junto ao cano de PVC, encostado ao corte no cano.</w:t>
-      </w:r>
-    </w:p>
-    <w:p>
-      <w:pPr>
-        <w:pStyle w:val="Corpodetexto"/>
-        <w:jc w:val="left"/>
-      </w:pPr>
-      <w:r>
-        <w:t xml:space="preserve">Cortamos o CD no formato do cano para fechar a passagem e colamos com </w:t>
-      </w:r>
-      <w:proofErr w:type="spellStart"/>
-      <w:r>
-        <w:t>super</w:t>
-      </w:r>
-      <w:proofErr w:type="spellEnd"/>
-      <w:r>
-        <w:t xml:space="preserve"> </w:t>
-      </w:r>
-      <w:proofErr w:type="spellStart"/>
-      <w:r>
-        <w:t>bonder</w:t>
-      </w:r>
-      <w:proofErr w:type="spellEnd"/>
-      <w:r>
-        <w:t xml:space="preserve"> no servo.</w:t>
-      </w:r>
-    </w:p>
-    <w:p>
-      <w:pPr>
-        <w:pStyle w:val="Corpodetexto"/>
-        <w:jc w:val="left"/>
-      </w:pPr>
-      <w:r>
-        <w:t>Através do comando da aplicação o servo é acionado e libera a passagem pelo cano deixando que a ração chegue até o pote.</w:t>
-      </w:r>
-    </w:p>
     <w:sectPr>
-      <w:headerReference w:type="default" r:id="rId20"/>
-      <w:footerReference w:type="default" r:id="rId21"/>
+      <w:headerReference w:type="default" r:id="rId24"/>
+      <w:footerReference w:type="default" r:id="rId25"/>
       <w:pgSz w:w="11906" w:h="16838"/>
       <w:pgMar w:top="1417" w:right="1701" w:bottom="1417" w:left="1701" w:header="708" w:footer="708" w:gutter="0"/>
       <w:cols w:space="720"/>
@@ -2892,7 +3127,7 @@
   <a:extraClrSchemeLst/>
   <a:extLst>
     <a:ext uri="{05A4C25C-085E-4340-85A3-A5531E510DB2}">
-      <thm15:themeFamily xmlns:thm15="http://schemas.microsoft.com/office/thememl/2012/main" xmlns="" name="Office Theme" id="{62F939B6-93AF-4DB8-9C6B-D6C7DFDC589F}" vid="{4A3C46E8-61CC-4603-A589-7422A47A8E4A}"/>
+      <thm15:themeFamily xmlns="" xmlns:thm15="http://schemas.microsoft.com/office/thememl/2012/main" name="Office Theme" id="{62F939B6-93AF-4DB8-9C6B-D6C7DFDC589F}" vid="{4A3C46E8-61CC-4603-A589-7422A47A8E4A}"/>
     </a:ext>
   </a:extLst>
 </a:theme>

</xml_diff>

<commit_message>
Ajuste do circuito esquemático
</commit_message>
<xml_diff>
--- a/docs/3-hardware/descricao_hardware.docx
+++ b/docs/3-hardware/descricao_hardware.docx
@@ -1450,10 +1450,10 @@
         </w:rPr>
         <w:lastRenderedPageBreak/>
         <w:drawing>
-          <wp:inline distT="0" distB="0" distL="0" distR="0" wp14:anchorId="0152A953" wp14:editId="5552839A">
-            <wp:extent cx="4572000" cy="4105275"/>
-            <wp:effectExtent l="0" t="0" r="0" b="9525"/>
-            <wp:docPr id="9" name="Imagem 9"/>
+          <wp:inline distT="0" distB="0" distL="0" distR="0" wp14:anchorId="150ABAC6" wp14:editId="7A7B72E6">
+            <wp:extent cx="5400040" cy="4121325"/>
+            <wp:effectExtent l="0" t="0" r="0" b="0"/>
+            <wp:docPr id="13" name="Imagem 13"/>
             <wp:cNvGraphicFramePr>
               <a:graphicFrameLocks xmlns:a="http://schemas.openxmlformats.org/drawingml/2006/main" noChangeAspect="1"/>
             </wp:cNvGraphicFramePr>
@@ -1473,7 +1473,7 @@
                   <pic:spPr>
                     <a:xfrm>
                       <a:off x="0" y="0"/>
-                      <a:ext cx="4572000" cy="4105275"/>
+                      <a:ext cx="5400040" cy="4121325"/>
                     </a:xfrm>
                     <a:prstGeom prst="rect">
                       <a:avLst/>
@@ -1485,6 +1485,8 @@
           </wp:inline>
         </w:drawing>
       </w:r>
+      <w:bookmarkStart w:id="6" w:name="_GoBack"/>
+      <w:bookmarkEnd w:id="6"/>
     </w:p>
     <w:p>
       <w:pPr>
@@ -1828,8 +1830,6 @@
           </wp:inline>
         </w:drawing>
       </w:r>
-      <w:bookmarkStart w:id="6" w:name="_GoBack"/>
-      <w:bookmarkEnd w:id="6"/>
     </w:p>
     <w:sectPr>
       <w:headerReference w:type="default" r:id="rId24"/>
@@ -3127,7 +3127,7 @@
   <a:extraClrSchemeLst/>
   <a:extLst>
     <a:ext uri="{05A4C25C-085E-4340-85A3-A5531E510DB2}">
-      <thm15:themeFamily xmlns="" xmlns:thm15="http://schemas.microsoft.com/office/thememl/2012/main" name="Office Theme" id="{62F939B6-93AF-4DB8-9C6B-D6C7DFDC589F}" vid="{4A3C46E8-61CC-4603-A589-7422A47A8E4A}"/>
+      <thm15:themeFamily xmlns:thm15="http://schemas.microsoft.com/office/thememl/2012/main" xmlns="" name="Office Theme" id="{62F939B6-93AF-4DB8-9C6B-D6C7DFDC589F}" vid="{4A3C46E8-61CC-4603-A589-7422A47A8E4A}"/>
     </a:ext>
   </a:extLst>
 </a:theme>

</xml_diff>